<commit_message>
Formatierungen und Verzeichnisse aktualisiert
Mit der Vereinheitlichung der Use Cases brauch ich noch bissl und bin mir nicht sicher, ob ich das bis Dienstag hinbekomm, aber das "schön" in ein gemeinsames Projekt zu kopieren (kein 6 User anlegen)  bringt mich zum Verzweifeln und Modelio auch schon dabei abgestürzt :/
</commit_message>
<xml_diff>
--- a/FST17_M3_Anforderungsspezifikation_T04.docx
+++ b/FST17_M3_Anforderungsspezifikation_T04.docx
@@ -190,23 +190,7 @@
           <w:sz w:val="24"/>
           <w:szCs w:val="24"/>
         </w:rPr>
-        <w:t xml:space="preserve"> (</w:t>
-      </w:r>
-      <w:proofErr w:type="spellStart"/>
-      <w:r>
-        <w:rPr>
-          <w:sz w:val="24"/>
-          <w:szCs w:val="24"/>
-        </w:rPr>
-        <w:t>M.Sc</w:t>
-      </w:r>
-      <w:proofErr w:type="spellEnd"/>
-      <w:r>
-        <w:rPr>
-          <w:sz w:val="24"/>
-          <w:szCs w:val="24"/>
-        </w:rPr>
-        <w:t>.)</w:t>
+        <w:t xml:space="preserve"> (M.Sc.)</w:t>
       </w:r>
     </w:p>
     <w:p>
@@ -328,29 +312,7 @@
           <w:sz w:val="24"/>
           <w:szCs w:val="24"/>
         </w:rPr>
-        <w:t>‚</w:t>
-      </w:r>
-      <w:proofErr w:type="spellStart"/>
-      <w:r>
-        <w:rPr>
-          <w:rFonts w:ascii="Times New Roman" w:hAnsi="Times New Roman"/>
-          <w:b/>
-          <w:color w:val="auto"/>
-          <w:sz w:val="24"/>
-          <w:szCs w:val="24"/>
-        </w:rPr>
-        <w:t>immopiraten</w:t>
-      </w:r>
-      <w:proofErr w:type="spellEnd"/>
-      <w:r>
-        <w:rPr>
-          <w:rFonts w:ascii="Times New Roman" w:hAnsi="Times New Roman"/>
-          <w:b/>
-          <w:color w:val="auto"/>
-          <w:sz w:val="24"/>
-          <w:szCs w:val="24"/>
-        </w:rPr>
-        <w:t>’“</w:t>
+        <w:t>‚immopiraten’“</w:t>
       </w:r>
     </w:p>
     <w:p>
@@ -537,17 +499,16 @@
           <w:sz w:val="24"/>
           <w:szCs w:val="24"/>
         </w:rPr>
-        <w:t xml:space="preserve">Uwe </w:t>
-      </w:r>
-      <w:proofErr w:type="spellStart"/>
-      <w:r>
+        <w:t>Uwe Poborski</w:t>
+      </w:r>
+    </w:p>
+    <w:p>
+      <w:pPr>
         <w:rPr>
           <w:sz w:val="24"/>
           <w:szCs w:val="24"/>
         </w:rPr>
-        <w:t>Poborski</w:t>
-      </w:r>
-      <w:proofErr w:type="spellEnd"/>
+      </w:pPr>
     </w:p>
     <w:p>
       <w:pPr>
@@ -556,20 +517,19 @@
           <w:szCs w:val="24"/>
         </w:rPr>
       </w:pPr>
-    </w:p>
-    <w:p>
-      <w:pPr>
+      <w:r>
         <w:rPr>
           <w:sz w:val="24"/>
           <w:szCs w:val="24"/>
         </w:rPr>
-      </w:pPr>
+        <w:t>vorgelegt am:</w:t>
+      </w:r>
       <w:r>
         <w:rPr>
           <w:sz w:val="24"/>
           <w:szCs w:val="24"/>
         </w:rPr>
-        <w:t>vorgelegt am:</w:t>
+        <w:tab/>
       </w:r>
       <w:r>
         <w:rPr>
@@ -583,43 +543,44 @@
           <w:sz w:val="24"/>
           <w:szCs w:val="24"/>
         </w:rPr>
-        <w:tab/>
+        <w:t>27</w:t>
       </w:r>
       <w:r>
         <w:rPr>
           <w:sz w:val="24"/>
           <w:szCs w:val="24"/>
         </w:rPr>
-        <w:t>27</w:t>
+        <w:t xml:space="preserve">. </w:t>
       </w:r>
       <w:r>
         <w:rPr>
           <w:sz w:val="24"/>
           <w:szCs w:val="24"/>
         </w:rPr>
-        <w:t xml:space="preserve">. </w:t>
+        <w:t>März</w:t>
       </w:r>
       <w:r>
         <w:rPr>
           <w:sz w:val="24"/>
           <w:szCs w:val="24"/>
         </w:rPr>
-        <w:t>März</w:t>
+        <w:t xml:space="preserve"> </w:t>
       </w:r>
       <w:r>
         <w:rPr>
           <w:sz w:val="24"/>
           <w:szCs w:val="24"/>
         </w:rPr>
-        <w:t xml:space="preserve"> </w:t>
-      </w:r>
-      <w:r>
+        <w:t>2017</w:t>
+      </w:r>
+    </w:p>
+    <w:p>
+      <w:pPr>
         <w:rPr>
           <w:sz w:val="24"/>
           <w:szCs w:val="24"/>
         </w:rPr>
-        <w:t>2017</w:t>
-      </w:r>
+      </w:pPr>
     </w:p>
     <w:p>
       <w:pPr>
@@ -636,36 +597,12 @@
           <w:szCs w:val="24"/>
         </w:rPr>
       </w:pPr>
-    </w:p>
-    <w:p>
-      <w:pPr>
+      <w:r>
         <w:rPr>
           <w:sz w:val="24"/>
           <w:szCs w:val="24"/>
         </w:rPr>
-      </w:pPr>
-      <w:r>
-        <w:rPr>
-          <w:sz w:val="24"/>
-          <w:szCs w:val="24"/>
-        </w:rPr>
-        <w:t xml:space="preserve">von </w:t>
-      </w:r>
-      <w:proofErr w:type="spellStart"/>
-      <w:r>
-        <w:rPr>
-          <w:sz w:val="24"/>
-          <w:szCs w:val="24"/>
-        </w:rPr>
-        <w:t>cand</w:t>
-      </w:r>
-      <w:proofErr w:type="spellEnd"/>
-      <w:r>
-        <w:rPr>
-          <w:sz w:val="24"/>
-          <w:szCs w:val="24"/>
-        </w:rPr>
-        <w:t>.:</w:t>
+        <w:t>von cand.:</w:t>
       </w:r>
     </w:p>
     <w:p>
@@ -733,64 +670,52 @@
                 <w:szCs w:val="24"/>
               </w:rPr>
             </w:pPr>
-            <w:proofErr w:type="spellStart"/>
             <w:r>
               <w:rPr>
                 <w:b/>
                 <w:sz w:val="24"/>
                 <w:szCs w:val="24"/>
               </w:rPr>
-              <w:t>Matr</w:t>
-            </w:r>
-            <w:proofErr w:type="spellEnd"/>
+              <w:t>Matr.</w:t>
+            </w:r>
             <w:r>
               <w:rPr>
                 <w:b/>
                 <w:sz w:val="24"/>
                 <w:szCs w:val="24"/>
               </w:rPr>
-              <w:t>.</w:t>
-            </w:r>
-            <w:r>
+              <w:t>-Nr.</w:t>
+            </w:r>
+          </w:p>
+        </w:tc>
+        <w:tc>
+          <w:tcPr>
+            <w:tcW w:w="4926" w:type="dxa"/>
+          </w:tcPr>
+          <w:p>
+            <w:pPr>
               <w:rPr>
                 <w:b/>
                 <w:sz w:val="24"/>
                 <w:szCs w:val="24"/>
               </w:rPr>
-              <w:t>-Nr.</w:t>
-            </w:r>
-          </w:p>
-        </w:tc>
-        <w:tc>
-          <w:tcPr>
-            <w:tcW w:w="4926" w:type="dxa"/>
-          </w:tcPr>
-          <w:p>
-            <w:pPr>
+            </w:pPr>
+            <w:r>
               <w:rPr>
                 <w:b/>
                 <w:sz w:val="24"/>
                 <w:szCs w:val="24"/>
               </w:rPr>
-            </w:pPr>
-            <w:proofErr w:type="spellStart"/>
+              <w:t>e</w:t>
+            </w:r>
             <w:r>
               <w:rPr>
                 <w:b/>
                 <w:sz w:val="24"/>
                 <w:szCs w:val="24"/>
               </w:rPr>
-              <w:t>e</w:t>
-            </w:r>
-            <w:r>
-              <w:rPr>
-                <w:b/>
-                <w:sz w:val="24"/>
-                <w:szCs w:val="24"/>
-              </w:rPr>
               <w:t>Mail</w:t>
             </w:r>
-            <w:proofErr w:type="spellEnd"/>
           </w:p>
         </w:tc>
       </w:tr>
@@ -943,21 +868,12 @@
                 <w:szCs w:val="24"/>
               </w:rPr>
             </w:pPr>
-            <w:proofErr w:type="spellStart"/>
-            <w:r>
-              <w:rPr>
-                <w:sz w:val="24"/>
-                <w:szCs w:val="24"/>
-              </w:rPr>
-              <w:t>Brecklinghaus</w:t>
-            </w:r>
-            <w:proofErr w:type="spellEnd"/>
-            <w:r>
-              <w:rPr>
-                <w:sz w:val="24"/>
-                <w:szCs w:val="24"/>
-              </w:rPr>
-              <w:t>, Stephan</w:t>
+            <w:r>
+              <w:rPr>
+                <w:sz w:val="24"/>
+                <w:szCs w:val="24"/>
+              </w:rPr>
+              <w:t>Brecklinghaus, Stephan</w:t>
             </w:r>
           </w:p>
         </w:tc>
@@ -1018,21 +934,12 @@
                 <w:szCs w:val="24"/>
               </w:rPr>
             </w:pPr>
-            <w:proofErr w:type="spellStart"/>
-            <w:r>
-              <w:rPr>
-                <w:sz w:val="24"/>
-                <w:szCs w:val="24"/>
-              </w:rPr>
-              <w:t>Ciecior</w:t>
-            </w:r>
-            <w:proofErr w:type="spellEnd"/>
-            <w:r>
-              <w:rPr>
-                <w:sz w:val="24"/>
-                <w:szCs w:val="24"/>
-              </w:rPr>
-              <w:t xml:space="preserve">, </w:t>
+            <w:r>
+              <w:rPr>
+                <w:sz w:val="24"/>
+                <w:szCs w:val="24"/>
+              </w:rPr>
+              <w:t xml:space="preserve">Ciecior, </w:t>
             </w:r>
             <w:r>
               <w:rPr>
@@ -1102,21 +1009,12 @@
                 <w:szCs w:val="24"/>
               </w:rPr>
             </w:pPr>
-            <w:proofErr w:type="spellStart"/>
-            <w:r>
-              <w:rPr>
-                <w:sz w:val="24"/>
-                <w:szCs w:val="24"/>
-              </w:rPr>
-              <w:t>Mergenbaum</w:t>
-            </w:r>
-            <w:proofErr w:type="spellEnd"/>
-            <w:r>
-              <w:rPr>
-                <w:sz w:val="24"/>
-                <w:szCs w:val="24"/>
-              </w:rPr>
-              <w:t>, Andrea</w:t>
+            <w:r>
+              <w:rPr>
+                <w:sz w:val="24"/>
+                <w:szCs w:val="24"/>
+              </w:rPr>
+              <w:t>Mergenbaum, Andrea</w:t>
             </w:r>
           </w:p>
         </w:tc>
@@ -1177,21 +1075,12 @@
                 <w:szCs w:val="24"/>
               </w:rPr>
             </w:pPr>
-            <w:proofErr w:type="spellStart"/>
-            <w:r>
-              <w:rPr>
-                <w:sz w:val="24"/>
-                <w:szCs w:val="24"/>
-              </w:rPr>
-              <w:t>Vranken</w:t>
-            </w:r>
-            <w:proofErr w:type="spellEnd"/>
-            <w:r>
-              <w:rPr>
-                <w:sz w:val="24"/>
-                <w:szCs w:val="24"/>
-              </w:rPr>
-              <w:t>, Sebastian</w:t>
+            <w:r>
+              <w:rPr>
+                <w:sz w:val="24"/>
+                <w:szCs w:val="24"/>
+              </w:rPr>
+              <w:t>Vranken, Sebastian</w:t>
             </w:r>
           </w:p>
         </w:tc>
@@ -1282,7 +1171,8 @@
         <w:pStyle w:val="Verzeichnis1"/>
         <w:rPr>
           <w:rFonts w:asciiTheme="minorHAnsi" w:eastAsiaTheme="minorEastAsia" w:hAnsiTheme="minorHAnsi" w:cstheme="minorBidi"/>
-          <w:szCs w:val="24"/>
+          <w:sz w:val="22"/>
+          <w:szCs w:val="22"/>
         </w:rPr>
       </w:pPr>
       <w:r>
@@ -1303,7 +1193,7 @@
         </w:rPr>
         <w:fldChar w:fldCharType="separate"/>
       </w:r>
-      <w:hyperlink w:anchor="_Toc478413473" w:history="1">
+      <w:hyperlink w:anchor="_Toc481095845" w:history="1">
         <w:r>
           <w:rPr>
             <w:rStyle w:val="Hyperlink"/>
@@ -1313,7 +1203,8 @@
         <w:r>
           <w:rPr>
             <w:rFonts w:asciiTheme="minorHAnsi" w:eastAsiaTheme="minorEastAsia" w:hAnsiTheme="minorHAnsi" w:cstheme="minorBidi"/>
-            <w:szCs w:val="24"/>
+            <w:sz w:val="22"/>
+            <w:szCs w:val="22"/>
           </w:rPr>
           <w:tab/>
         </w:r>
@@ -1339,7 +1230,7 @@
           <w:rPr>
             <w:webHidden/>
           </w:rPr>
-          <w:instrText xml:space="preserve"> PAGEREF _Toc478413473 \h </w:instrText>
+          <w:instrText xml:space="preserve"> PAGEREF _Toc481095845 \h </w:instrText>
         </w:r>
         <w:r>
           <w:rPr>
@@ -1374,10 +1265,11 @@
         </w:tabs>
         <w:rPr>
           <w:rFonts w:asciiTheme="minorHAnsi" w:eastAsiaTheme="minorEastAsia" w:hAnsiTheme="minorHAnsi" w:cstheme="minorBidi"/>
-          <w:szCs w:val="24"/>
-        </w:rPr>
-      </w:pPr>
-      <w:hyperlink w:anchor="_Toc478413474" w:history="1">
+          <w:sz w:val="22"/>
+          <w:szCs w:val="22"/>
+        </w:rPr>
+      </w:pPr>
+      <w:hyperlink w:anchor="_Toc481095846" w:history="1">
         <w:r>
           <w:rPr>
             <w:rStyle w:val="Hyperlink"/>
@@ -1387,7 +1279,8 @@
         <w:r>
           <w:rPr>
             <w:rFonts w:asciiTheme="minorHAnsi" w:eastAsiaTheme="minorEastAsia" w:hAnsiTheme="minorHAnsi" w:cstheme="minorBidi"/>
-            <w:szCs w:val="24"/>
+            <w:sz w:val="22"/>
+            <w:szCs w:val="22"/>
           </w:rPr>
           <w:tab/>
         </w:r>
@@ -1413,7 +1306,7 @@
           <w:rPr>
             <w:webHidden/>
           </w:rPr>
-          <w:instrText xml:space="preserve"> PAGEREF _Toc478413474 \h </w:instrText>
+          <w:instrText xml:space="preserve"> PAGEREF _Toc481095846 \h </w:instrText>
         </w:r>
         <w:r>
           <w:rPr>
@@ -1448,10 +1341,11 @@
         </w:tabs>
         <w:rPr>
           <w:rFonts w:asciiTheme="minorHAnsi" w:eastAsiaTheme="minorEastAsia" w:hAnsiTheme="minorHAnsi" w:cstheme="minorBidi"/>
-          <w:szCs w:val="24"/>
-        </w:rPr>
-      </w:pPr>
-      <w:hyperlink w:anchor="_Toc478413475" w:history="1">
+          <w:sz w:val="22"/>
+          <w:szCs w:val="22"/>
+        </w:rPr>
+      </w:pPr>
+      <w:hyperlink w:anchor="_Toc481095847" w:history="1">
         <w:r>
           <w:rPr>
             <w:rStyle w:val="Hyperlink"/>
@@ -1461,7 +1355,8 @@
         <w:r>
           <w:rPr>
             <w:rFonts w:asciiTheme="minorHAnsi" w:eastAsiaTheme="minorEastAsia" w:hAnsiTheme="minorHAnsi" w:cstheme="minorBidi"/>
-            <w:szCs w:val="24"/>
+            <w:sz w:val="22"/>
+            <w:szCs w:val="22"/>
           </w:rPr>
           <w:tab/>
         </w:r>
@@ -1487,7 +1382,7 @@
           <w:rPr>
             <w:webHidden/>
           </w:rPr>
-          <w:instrText xml:space="preserve"> PAGEREF _Toc478413475 \h </w:instrText>
+          <w:instrText xml:space="preserve"> PAGEREF _Toc481095847 \h </w:instrText>
         </w:r>
         <w:r>
           <w:rPr>
@@ -1504,7 +1399,7 @@
           <w:rPr>
             <w:webHidden/>
           </w:rPr>
-          <w:t>7</w:t>
+          <w:t>8</w:t>
         </w:r>
         <w:r>
           <w:rPr>
@@ -1522,10 +1417,11 @@
         </w:tabs>
         <w:rPr>
           <w:rFonts w:asciiTheme="minorHAnsi" w:eastAsiaTheme="minorEastAsia" w:hAnsiTheme="minorHAnsi" w:cstheme="minorBidi"/>
-          <w:szCs w:val="24"/>
-        </w:rPr>
-      </w:pPr>
-      <w:hyperlink w:anchor="_Toc478413476" w:history="1">
+          <w:sz w:val="22"/>
+          <w:szCs w:val="22"/>
+        </w:rPr>
+      </w:pPr>
+      <w:hyperlink w:anchor="_Toc481095848" w:history="1">
         <w:r>
           <w:rPr>
             <w:rStyle w:val="Hyperlink"/>
@@ -1535,7 +1431,8 @@
         <w:r>
           <w:rPr>
             <w:rFonts w:asciiTheme="minorHAnsi" w:eastAsiaTheme="minorEastAsia" w:hAnsiTheme="minorHAnsi" w:cstheme="minorBidi"/>
-            <w:szCs w:val="24"/>
+            <w:sz w:val="22"/>
+            <w:szCs w:val="22"/>
           </w:rPr>
           <w:tab/>
         </w:r>
@@ -1561,7 +1458,7 @@
           <w:rPr>
             <w:webHidden/>
           </w:rPr>
-          <w:instrText xml:space="preserve"> PAGEREF _Toc478413476 \h </w:instrText>
+          <w:instrText xml:space="preserve"> PAGEREF _Toc481095848 \h </w:instrText>
         </w:r>
         <w:r>
           <w:rPr>
@@ -1578,7 +1475,7 @@
           <w:rPr>
             <w:webHidden/>
           </w:rPr>
-          <w:t>8</w:t>
+          <w:t>10</w:t>
         </w:r>
         <w:r>
           <w:rPr>
@@ -1596,10 +1493,11 @@
         </w:tabs>
         <w:rPr>
           <w:rFonts w:asciiTheme="minorHAnsi" w:eastAsiaTheme="minorEastAsia" w:hAnsiTheme="minorHAnsi" w:cstheme="minorBidi"/>
-          <w:szCs w:val="24"/>
-        </w:rPr>
-      </w:pPr>
-      <w:hyperlink w:anchor="_Toc478413477" w:history="1">
+          <w:sz w:val="22"/>
+          <w:szCs w:val="22"/>
+        </w:rPr>
+      </w:pPr>
+      <w:hyperlink w:anchor="_Toc481095849" w:history="1">
         <w:r>
           <w:rPr>
             <w:rStyle w:val="Hyperlink"/>
@@ -1609,7 +1507,8 @@
         <w:r>
           <w:rPr>
             <w:rFonts w:asciiTheme="minorHAnsi" w:eastAsiaTheme="minorEastAsia" w:hAnsiTheme="minorHAnsi" w:cstheme="minorBidi"/>
-            <w:szCs w:val="24"/>
+            <w:sz w:val="22"/>
+            <w:szCs w:val="22"/>
           </w:rPr>
           <w:tab/>
         </w:r>
@@ -1635,7 +1534,7 @@
           <w:rPr>
             <w:webHidden/>
           </w:rPr>
-          <w:instrText xml:space="preserve"> PAGEREF _Toc478413477 \h </w:instrText>
+          <w:instrText xml:space="preserve"> PAGEREF _Toc481095849 \h </w:instrText>
         </w:r>
         <w:r>
           <w:rPr>
@@ -1652,7 +1551,7 @@
           <w:rPr>
             <w:webHidden/>
           </w:rPr>
-          <w:t>9</w:t>
+          <w:t>12</w:t>
         </w:r>
         <w:r>
           <w:rPr>
@@ -1670,10 +1569,11 @@
         </w:tabs>
         <w:rPr>
           <w:rFonts w:asciiTheme="minorHAnsi" w:eastAsiaTheme="minorEastAsia" w:hAnsiTheme="minorHAnsi" w:cstheme="minorBidi"/>
-          <w:szCs w:val="24"/>
-        </w:rPr>
-      </w:pPr>
-      <w:hyperlink w:anchor="_Toc478413478" w:history="1">
+          <w:sz w:val="22"/>
+          <w:szCs w:val="22"/>
+        </w:rPr>
+      </w:pPr>
+      <w:hyperlink w:anchor="_Toc481095850" w:history="1">
         <w:r>
           <w:rPr>
             <w:rStyle w:val="Hyperlink"/>
@@ -1683,7 +1583,8 @@
         <w:r>
           <w:rPr>
             <w:rFonts w:asciiTheme="minorHAnsi" w:eastAsiaTheme="minorEastAsia" w:hAnsiTheme="minorHAnsi" w:cstheme="minorBidi"/>
-            <w:szCs w:val="24"/>
+            <w:sz w:val="22"/>
+            <w:szCs w:val="22"/>
           </w:rPr>
           <w:tab/>
         </w:r>
@@ -1709,7 +1610,7 @@
           <w:rPr>
             <w:webHidden/>
           </w:rPr>
-          <w:instrText xml:space="preserve"> PAGEREF _Toc478413478 \h </w:instrText>
+          <w:instrText xml:space="preserve"> PAGEREF _Toc481095850 \h </w:instrText>
         </w:r>
         <w:r>
           <w:rPr>
@@ -1726,7 +1627,7 @@
           <w:rPr>
             <w:webHidden/>
           </w:rPr>
-          <w:t>10</w:t>
+          <w:t>13</w:t>
         </w:r>
         <w:r>
           <w:rPr>
@@ -1741,10 +1642,11 @@
         <w:pStyle w:val="Verzeichnis1"/>
         <w:rPr>
           <w:rFonts w:asciiTheme="minorHAnsi" w:eastAsiaTheme="minorEastAsia" w:hAnsiTheme="minorHAnsi" w:cstheme="minorBidi"/>
-          <w:szCs w:val="24"/>
-        </w:rPr>
-      </w:pPr>
-      <w:hyperlink w:anchor="_Toc478413479" w:history="1">
+          <w:sz w:val="22"/>
+          <w:szCs w:val="22"/>
+        </w:rPr>
+      </w:pPr>
+      <w:hyperlink w:anchor="_Toc481095851" w:history="1">
         <w:r>
           <w:rPr>
             <w:rStyle w:val="Hyperlink"/>
@@ -1754,7 +1656,8 @@
         <w:r>
           <w:rPr>
             <w:rFonts w:asciiTheme="minorHAnsi" w:eastAsiaTheme="minorEastAsia" w:hAnsiTheme="minorHAnsi" w:cstheme="minorBidi"/>
-            <w:szCs w:val="24"/>
+            <w:sz w:val="22"/>
+            <w:szCs w:val="22"/>
           </w:rPr>
           <w:tab/>
         </w:r>
@@ -1780,7 +1683,7 @@
           <w:rPr>
             <w:webHidden/>
           </w:rPr>
-          <w:instrText xml:space="preserve"> PAGEREF _Toc478413479 \h </w:instrText>
+          <w:instrText xml:space="preserve"> PAGEREF _Toc481095851 \h </w:instrText>
         </w:r>
         <w:r>
           <w:rPr>
@@ -1797,7 +1700,7 @@
           <w:rPr>
             <w:webHidden/>
           </w:rPr>
-          <w:t>11</w:t>
+          <w:t>16</w:t>
         </w:r>
         <w:r>
           <w:rPr>
@@ -1815,10 +1718,11 @@
         </w:tabs>
         <w:rPr>
           <w:rFonts w:asciiTheme="minorHAnsi" w:eastAsiaTheme="minorEastAsia" w:hAnsiTheme="minorHAnsi" w:cstheme="minorBidi"/>
-          <w:szCs w:val="24"/>
-        </w:rPr>
-      </w:pPr>
-      <w:hyperlink w:anchor="_Toc478413480" w:history="1">
+          <w:sz w:val="22"/>
+          <w:szCs w:val="22"/>
+        </w:rPr>
+      </w:pPr>
+      <w:hyperlink w:anchor="_Toc481095852" w:history="1">
         <w:r>
           <w:rPr>
             <w:rStyle w:val="Hyperlink"/>
@@ -1828,7 +1732,8 @@
         <w:r>
           <w:rPr>
             <w:rFonts w:asciiTheme="minorHAnsi" w:eastAsiaTheme="minorEastAsia" w:hAnsiTheme="minorHAnsi" w:cstheme="minorBidi"/>
-            <w:szCs w:val="24"/>
+            <w:sz w:val="22"/>
+            <w:szCs w:val="22"/>
           </w:rPr>
           <w:tab/>
         </w:r>
@@ -1854,7 +1759,7 @@
           <w:rPr>
             <w:webHidden/>
           </w:rPr>
-          <w:instrText xml:space="preserve"> PAGEREF _Toc478413480 \h </w:instrText>
+          <w:instrText xml:space="preserve"> PAGEREF _Toc481095852 \h </w:instrText>
         </w:r>
         <w:r>
           <w:rPr>
@@ -1871,7 +1776,7 @@
           <w:rPr>
             <w:webHidden/>
           </w:rPr>
-          <w:t>11</w:t>
+          <w:t>16</w:t>
         </w:r>
         <w:r>
           <w:rPr>
@@ -1889,10 +1794,11 @@
         </w:tabs>
         <w:rPr>
           <w:rFonts w:asciiTheme="minorHAnsi" w:eastAsiaTheme="minorEastAsia" w:hAnsiTheme="minorHAnsi" w:cstheme="minorBidi"/>
-          <w:szCs w:val="24"/>
-        </w:rPr>
-      </w:pPr>
-      <w:hyperlink w:anchor="_Toc478413481" w:history="1">
+          <w:sz w:val="22"/>
+          <w:szCs w:val="22"/>
+        </w:rPr>
+      </w:pPr>
+      <w:hyperlink w:anchor="_Toc481095853" w:history="1">
         <w:r>
           <w:rPr>
             <w:rStyle w:val="Hyperlink"/>
@@ -1902,7 +1808,8 @@
         <w:r>
           <w:rPr>
             <w:rFonts w:asciiTheme="minorHAnsi" w:eastAsiaTheme="minorEastAsia" w:hAnsiTheme="minorHAnsi" w:cstheme="minorBidi"/>
-            <w:szCs w:val="24"/>
+            <w:sz w:val="22"/>
+            <w:szCs w:val="22"/>
           </w:rPr>
           <w:tab/>
         </w:r>
@@ -1928,7 +1835,7 @@
           <w:rPr>
             <w:webHidden/>
           </w:rPr>
-          <w:instrText xml:space="preserve"> PAGEREF _Toc478413481 \h </w:instrText>
+          <w:instrText xml:space="preserve"> PAGEREF _Toc481095853 \h </w:instrText>
         </w:r>
         <w:r>
           <w:rPr>
@@ -1945,7 +1852,7 @@
           <w:rPr>
             <w:webHidden/>
           </w:rPr>
-          <w:t>11</w:t>
+          <w:t>16</w:t>
         </w:r>
         <w:r>
           <w:rPr>
@@ -1960,10 +1867,11 @@
         <w:pStyle w:val="Verzeichnis1"/>
         <w:rPr>
           <w:rFonts w:asciiTheme="minorHAnsi" w:eastAsiaTheme="minorEastAsia" w:hAnsiTheme="minorHAnsi" w:cstheme="minorBidi"/>
-          <w:szCs w:val="24"/>
-        </w:rPr>
-      </w:pPr>
-      <w:hyperlink w:anchor="_Toc478413482" w:history="1">
+          <w:sz w:val="22"/>
+          <w:szCs w:val="22"/>
+        </w:rPr>
+      </w:pPr>
+      <w:hyperlink w:anchor="_Toc481095854" w:history="1">
         <w:r>
           <w:rPr>
             <w:rStyle w:val="Hyperlink"/>
@@ -1973,7 +1881,8 @@
         <w:r>
           <w:rPr>
             <w:rFonts w:asciiTheme="minorHAnsi" w:eastAsiaTheme="minorEastAsia" w:hAnsiTheme="minorHAnsi" w:cstheme="minorBidi"/>
-            <w:szCs w:val="24"/>
+            <w:sz w:val="22"/>
+            <w:szCs w:val="22"/>
           </w:rPr>
           <w:tab/>
         </w:r>
@@ -1999,7 +1908,7 @@
           <w:rPr>
             <w:webHidden/>
           </w:rPr>
-          <w:instrText xml:space="preserve"> PAGEREF _Toc478413482 \h </w:instrText>
+          <w:instrText xml:space="preserve"> PAGEREF _Toc481095854 \h </w:instrText>
         </w:r>
         <w:r>
           <w:rPr>
@@ -2016,7 +1925,7 @@
           <w:rPr>
             <w:webHidden/>
           </w:rPr>
-          <w:t>15</w:t>
+          <w:t>20</w:t>
         </w:r>
         <w:r>
           <w:rPr>
@@ -2034,10 +1943,11 @@
         </w:tabs>
         <w:rPr>
           <w:rFonts w:asciiTheme="minorHAnsi" w:eastAsiaTheme="minorEastAsia" w:hAnsiTheme="minorHAnsi" w:cstheme="minorBidi"/>
-          <w:szCs w:val="24"/>
-        </w:rPr>
-      </w:pPr>
-      <w:hyperlink w:anchor="_Toc478413483" w:history="1">
+          <w:sz w:val="22"/>
+          <w:szCs w:val="22"/>
+        </w:rPr>
+      </w:pPr>
+      <w:hyperlink w:anchor="_Toc481095855" w:history="1">
         <w:r>
           <w:rPr>
             <w:rStyle w:val="Hyperlink"/>
@@ -2047,7 +1957,8 @@
         <w:r>
           <w:rPr>
             <w:rFonts w:asciiTheme="minorHAnsi" w:eastAsiaTheme="minorEastAsia" w:hAnsiTheme="minorHAnsi" w:cstheme="minorBidi"/>
-            <w:szCs w:val="24"/>
+            <w:sz w:val="22"/>
+            <w:szCs w:val="22"/>
           </w:rPr>
           <w:tab/>
         </w:r>
@@ -2073,7 +1984,7 @@
           <w:rPr>
             <w:webHidden/>
           </w:rPr>
-          <w:instrText xml:space="preserve"> PAGEREF _Toc478413483 \h </w:instrText>
+          <w:instrText xml:space="preserve"> PAGEREF _Toc481095855 \h </w:instrText>
         </w:r>
         <w:r>
           <w:rPr>
@@ -2090,7 +2001,7 @@
           <w:rPr>
             <w:webHidden/>
           </w:rPr>
-          <w:t>15</w:t>
+          <w:t>20</w:t>
         </w:r>
         <w:r>
           <w:rPr>
@@ -2108,10 +2019,11 @@
         </w:tabs>
         <w:rPr>
           <w:rFonts w:asciiTheme="minorHAnsi" w:eastAsiaTheme="minorEastAsia" w:hAnsiTheme="minorHAnsi" w:cstheme="minorBidi"/>
-          <w:szCs w:val="24"/>
-        </w:rPr>
-      </w:pPr>
-      <w:hyperlink w:anchor="_Toc478413484" w:history="1">
+          <w:sz w:val="22"/>
+          <w:szCs w:val="22"/>
+        </w:rPr>
+      </w:pPr>
+      <w:hyperlink w:anchor="_Toc481095856" w:history="1">
         <w:r>
           <w:rPr>
             <w:rStyle w:val="Hyperlink"/>
@@ -2121,7 +2033,8 @@
         <w:r>
           <w:rPr>
             <w:rFonts w:asciiTheme="minorHAnsi" w:eastAsiaTheme="minorEastAsia" w:hAnsiTheme="minorHAnsi" w:cstheme="minorBidi"/>
-            <w:szCs w:val="24"/>
+            <w:sz w:val="22"/>
+            <w:szCs w:val="22"/>
           </w:rPr>
           <w:tab/>
         </w:r>
@@ -2147,7 +2060,7 @@
           <w:rPr>
             <w:webHidden/>
           </w:rPr>
-          <w:instrText xml:space="preserve"> PAGEREF _Toc478413484 \h </w:instrText>
+          <w:instrText xml:space="preserve"> PAGEREF _Toc481095856 \h </w:instrText>
         </w:r>
         <w:r>
           <w:rPr>
@@ -2164,7 +2077,7 @@
           <w:rPr>
             <w:webHidden/>
           </w:rPr>
-          <w:t>16</w:t>
+          <w:t>21</w:t>
         </w:r>
         <w:r>
           <w:rPr>
@@ -2182,10 +2095,11 @@
         </w:tabs>
         <w:rPr>
           <w:rFonts w:asciiTheme="minorHAnsi" w:eastAsiaTheme="minorEastAsia" w:hAnsiTheme="minorHAnsi" w:cstheme="minorBidi"/>
-          <w:szCs w:val="24"/>
-        </w:rPr>
-      </w:pPr>
-      <w:hyperlink w:anchor="_Toc478413485" w:history="1">
+          <w:sz w:val="22"/>
+          <w:szCs w:val="22"/>
+        </w:rPr>
+      </w:pPr>
+      <w:hyperlink w:anchor="_Toc481095857" w:history="1">
         <w:r>
           <w:rPr>
             <w:rStyle w:val="Hyperlink"/>
@@ -2195,7 +2109,8 @@
         <w:r>
           <w:rPr>
             <w:rFonts w:asciiTheme="minorHAnsi" w:eastAsiaTheme="minorEastAsia" w:hAnsiTheme="minorHAnsi" w:cstheme="minorBidi"/>
-            <w:szCs w:val="24"/>
+            <w:sz w:val="22"/>
+            <w:szCs w:val="22"/>
           </w:rPr>
           <w:tab/>
         </w:r>
@@ -2221,7 +2136,7 @@
           <w:rPr>
             <w:webHidden/>
           </w:rPr>
-          <w:instrText xml:space="preserve"> PAGEREF _Toc478413485 \h </w:instrText>
+          <w:instrText xml:space="preserve"> PAGEREF _Toc481095857 \h </w:instrText>
         </w:r>
         <w:r>
           <w:rPr>
@@ -2238,7 +2153,7 @@
           <w:rPr>
             <w:webHidden/>
           </w:rPr>
-          <w:t>17</w:t>
+          <w:t>22</w:t>
         </w:r>
         <w:r>
           <w:rPr>
@@ -2256,10 +2171,11 @@
         </w:tabs>
         <w:rPr>
           <w:rFonts w:asciiTheme="minorHAnsi" w:eastAsiaTheme="minorEastAsia" w:hAnsiTheme="minorHAnsi" w:cstheme="minorBidi"/>
-          <w:szCs w:val="24"/>
-        </w:rPr>
-      </w:pPr>
-      <w:hyperlink w:anchor="_Toc478413486" w:history="1">
+          <w:sz w:val="22"/>
+          <w:szCs w:val="22"/>
+        </w:rPr>
+      </w:pPr>
+      <w:hyperlink w:anchor="_Toc481095858" w:history="1">
         <w:r>
           <w:rPr>
             <w:rStyle w:val="Hyperlink"/>
@@ -2269,7 +2185,8 @@
         <w:r>
           <w:rPr>
             <w:rFonts w:asciiTheme="minorHAnsi" w:eastAsiaTheme="minorEastAsia" w:hAnsiTheme="minorHAnsi" w:cstheme="minorBidi"/>
-            <w:szCs w:val="24"/>
+            <w:sz w:val="22"/>
+            <w:szCs w:val="22"/>
           </w:rPr>
           <w:tab/>
         </w:r>
@@ -2295,7 +2212,7 @@
           <w:rPr>
             <w:webHidden/>
           </w:rPr>
-          <w:instrText xml:space="preserve"> PAGEREF _Toc478413486 \h </w:instrText>
+          <w:instrText xml:space="preserve"> PAGEREF _Toc481095858 \h </w:instrText>
         </w:r>
         <w:r>
           <w:rPr>
@@ -2312,7 +2229,7 @@
           <w:rPr>
             <w:webHidden/>
           </w:rPr>
-          <w:t>19</w:t>
+          <w:t>24</w:t>
         </w:r>
         <w:r>
           <w:rPr>
@@ -2327,10 +2244,11 @@
         <w:pStyle w:val="Verzeichnis1"/>
         <w:rPr>
           <w:rFonts w:asciiTheme="minorHAnsi" w:eastAsiaTheme="minorEastAsia" w:hAnsiTheme="minorHAnsi" w:cstheme="minorBidi"/>
-          <w:szCs w:val="24"/>
-        </w:rPr>
-      </w:pPr>
-      <w:hyperlink w:anchor="_Toc478413487" w:history="1">
+          <w:sz w:val="22"/>
+          <w:szCs w:val="22"/>
+        </w:rPr>
+      </w:pPr>
+      <w:hyperlink w:anchor="_Toc481095859" w:history="1">
         <w:r>
           <w:rPr>
             <w:rStyle w:val="Hyperlink"/>
@@ -2340,7 +2258,8 @@
         <w:r>
           <w:rPr>
             <w:rFonts w:asciiTheme="minorHAnsi" w:eastAsiaTheme="minorEastAsia" w:hAnsiTheme="minorHAnsi" w:cstheme="minorBidi"/>
-            <w:szCs w:val="24"/>
+            <w:sz w:val="22"/>
+            <w:szCs w:val="22"/>
           </w:rPr>
           <w:tab/>
         </w:r>
@@ -2366,7 +2285,7 @@
           <w:rPr>
             <w:webHidden/>
           </w:rPr>
-          <w:instrText xml:space="preserve"> PAGEREF _Toc478413487 \h </w:instrText>
+          <w:instrText xml:space="preserve"> PAGEREF _Toc481095859 \h </w:instrText>
         </w:r>
         <w:r>
           <w:rPr>
@@ -2383,7 +2302,7 @@
           <w:rPr>
             <w:webHidden/>
           </w:rPr>
-          <w:t>20</w:t>
+          <w:t>25</w:t>
         </w:r>
         <w:r>
           <w:rPr>
@@ -2557,7 +2476,7 @@
         <w:rPr>
           <w:noProof/>
         </w:rPr>
-        <w:t>7</w:t>
+        <w:t>8</w:t>
       </w:r>
       <w:r>
         <w:rPr>
@@ -2614,7 +2533,7 @@
         <w:rPr>
           <w:noProof/>
         </w:rPr>
-        <w:t>8</w:t>
+        <w:t>10</w:t>
       </w:r>
       <w:r>
         <w:rPr>
@@ -2671,7 +2590,7 @@
         <w:rPr>
           <w:noProof/>
         </w:rPr>
-        <w:t>9</w:t>
+        <w:t>12</w:t>
       </w:r>
       <w:r>
         <w:rPr>
@@ -2728,7 +2647,7 @@
         <w:rPr>
           <w:noProof/>
         </w:rPr>
-        <w:t>10</w:t>
+        <w:t>14</w:t>
       </w:r>
       <w:r>
         <w:rPr>
@@ -2785,7 +2704,7 @@
         <w:rPr>
           <w:noProof/>
         </w:rPr>
-        <w:t>11</w:t>
+        <w:t>16</w:t>
       </w:r>
       <w:r>
         <w:rPr>
@@ -2842,7 +2761,7 @@
         <w:rPr>
           <w:noProof/>
         </w:rPr>
-        <w:t>16</w:t>
+        <w:t>21</w:t>
       </w:r>
       <w:r>
         <w:rPr>
@@ -2899,7 +2818,7 @@
         <w:rPr>
           <w:noProof/>
         </w:rPr>
-        <w:t>16</w:t>
+        <w:t>21</w:t>
       </w:r>
       <w:r>
         <w:rPr>
@@ -2956,7 +2875,7 @@
         <w:rPr>
           <w:noProof/>
         </w:rPr>
-        <w:t>17</w:t>
+        <w:t>22</w:t>
       </w:r>
       <w:r>
         <w:rPr>
@@ -3013,7 +2932,7 @@
         <w:rPr>
           <w:noProof/>
         </w:rPr>
-        <w:t>18</w:t>
+        <w:t>23</w:t>
       </w:r>
       <w:r>
         <w:rPr>
@@ -3070,7 +2989,7 @@
         <w:rPr>
           <w:noProof/>
         </w:rPr>
-        <w:t>19</w:t>
+        <w:t>24</w:t>
       </w:r>
       <w:r>
         <w:rPr>
@@ -3127,7 +3046,7 @@
         <w:rPr>
           <w:noProof/>
         </w:rPr>
-        <w:t>20</w:t>
+        <w:t>25</w:t>
       </w:r>
       <w:r>
         <w:rPr>
@@ -3175,7 +3094,8 @@
         <w:rPr>
           <w:rFonts w:asciiTheme="minorHAnsi" w:eastAsiaTheme="minorEastAsia" w:hAnsiTheme="minorHAnsi" w:cstheme="minorBidi"/>
           <w:noProof/>
-          <w:szCs w:val="24"/>
+          <w:sz w:val="22"/>
+          <w:szCs w:val="22"/>
         </w:rPr>
       </w:pPr>
       <w:r>
@@ -3209,7 +3129,7 @@
         <w:rPr>
           <w:noProof/>
         </w:rPr>
-        <w:instrText xml:space="preserve"> PAGEREF _Toc478413500 \h </w:instrText>
+        <w:instrText xml:space="preserve"> PAGEREF _Toc481095867 \h </w:instrText>
       </w:r>
       <w:r>
         <w:rPr>
@@ -3227,6 +3147,238 @@
           <w:noProof/>
         </w:rPr>
         <w:t>5</w:t>
+      </w:r>
+      <w:r>
+        <w:rPr>
+          <w:noProof/>
+        </w:rPr>
+        <w:fldChar w:fldCharType="end"/>
+      </w:r>
+    </w:p>
+    <w:p>
+      <w:pPr>
+        <w:pStyle w:val="Abbildungsverzeichnis"/>
+        <w:rPr>
+          <w:rFonts w:asciiTheme="minorHAnsi" w:eastAsiaTheme="minorEastAsia" w:hAnsiTheme="minorHAnsi" w:cstheme="minorBidi"/>
+          <w:noProof/>
+          <w:sz w:val="22"/>
+          <w:szCs w:val="22"/>
+        </w:rPr>
+      </w:pPr>
+      <w:r>
+        <w:rPr>
+          <w:noProof/>
+        </w:rPr>
+        <w:t>Tabelle 2: Startseite nach Cockburn</w:t>
+      </w:r>
+      <w:r>
+        <w:rPr>
+          <w:noProof/>
+        </w:rPr>
+        <w:tab/>
+      </w:r>
+      <w:r>
+        <w:rPr>
+          <w:noProof/>
+        </w:rPr>
+        <w:fldChar w:fldCharType="begin"/>
+      </w:r>
+      <w:r>
+        <w:rPr>
+          <w:noProof/>
+        </w:rPr>
+        <w:instrText xml:space="preserve"> PAGEREF _Toc481095868 \h </w:instrText>
+      </w:r>
+      <w:r>
+        <w:rPr>
+          <w:noProof/>
+        </w:rPr>
+      </w:r>
+      <w:r>
+        <w:rPr>
+          <w:noProof/>
+        </w:rPr>
+        <w:fldChar w:fldCharType="separate"/>
+      </w:r>
+      <w:r>
+        <w:rPr>
+          <w:noProof/>
+        </w:rPr>
+        <w:t>7</w:t>
+      </w:r>
+      <w:r>
+        <w:rPr>
+          <w:noProof/>
+        </w:rPr>
+        <w:fldChar w:fldCharType="end"/>
+      </w:r>
+    </w:p>
+    <w:p>
+      <w:pPr>
+        <w:pStyle w:val="Abbildungsverzeichnis"/>
+        <w:rPr>
+          <w:rFonts w:asciiTheme="minorHAnsi" w:eastAsiaTheme="minorEastAsia" w:hAnsiTheme="minorHAnsi" w:cstheme="minorBidi"/>
+          <w:noProof/>
+          <w:sz w:val="22"/>
+          <w:szCs w:val="22"/>
+        </w:rPr>
+      </w:pPr>
+      <w:r>
+        <w:rPr>
+          <w:noProof/>
+        </w:rPr>
+        <w:t>Tabelle 3 Registrierung nach Cockburn</w:t>
+      </w:r>
+      <w:r>
+        <w:rPr>
+          <w:noProof/>
+        </w:rPr>
+        <w:tab/>
+      </w:r>
+      <w:r>
+        <w:rPr>
+          <w:noProof/>
+        </w:rPr>
+        <w:fldChar w:fldCharType="begin"/>
+      </w:r>
+      <w:r>
+        <w:rPr>
+          <w:noProof/>
+        </w:rPr>
+        <w:instrText xml:space="preserve"> PAGEREF _Toc481095869 \h </w:instrText>
+      </w:r>
+      <w:r>
+        <w:rPr>
+          <w:noProof/>
+        </w:rPr>
+      </w:r>
+      <w:r>
+        <w:rPr>
+          <w:noProof/>
+        </w:rPr>
+        <w:fldChar w:fldCharType="separate"/>
+      </w:r>
+      <w:r>
+        <w:rPr>
+          <w:noProof/>
+        </w:rPr>
+        <w:t>9</w:t>
+      </w:r>
+      <w:r>
+        <w:rPr>
+          <w:noProof/>
+        </w:rPr>
+        <w:fldChar w:fldCharType="end"/>
+      </w:r>
+    </w:p>
+    <w:p>
+      <w:pPr>
+        <w:pStyle w:val="Abbildungsverzeichnis"/>
+        <w:rPr>
+          <w:rFonts w:asciiTheme="minorHAnsi" w:eastAsiaTheme="minorEastAsia" w:hAnsiTheme="minorHAnsi" w:cstheme="minorBidi"/>
+          <w:noProof/>
+          <w:sz w:val="22"/>
+          <w:szCs w:val="22"/>
+        </w:rPr>
+      </w:pPr>
+      <w:r>
+        <w:rPr>
+          <w:noProof/>
+        </w:rPr>
+        <w:t>Tabelle 4: Anmeldung nach Cockburn</w:t>
+      </w:r>
+      <w:r>
+        <w:rPr>
+          <w:noProof/>
+        </w:rPr>
+        <w:tab/>
+      </w:r>
+      <w:r>
+        <w:rPr>
+          <w:noProof/>
+        </w:rPr>
+        <w:fldChar w:fldCharType="begin"/>
+      </w:r>
+      <w:r>
+        <w:rPr>
+          <w:noProof/>
+        </w:rPr>
+        <w:instrText xml:space="preserve"> PAGEREF _Toc481095870 \h </w:instrText>
+      </w:r>
+      <w:r>
+        <w:rPr>
+          <w:noProof/>
+        </w:rPr>
+      </w:r>
+      <w:r>
+        <w:rPr>
+          <w:noProof/>
+        </w:rPr>
+        <w:fldChar w:fldCharType="separate"/>
+      </w:r>
+      <w:r>
+        <w:rPr>
+          <w:noProof/>
+        </w:rPr>
+        <w:t>11</w:t>
+      </w:r>
+      <w:r>
+        <w:rPr>
+          <w:noProof/>
+        </w:rPr>
+        <w:fldChar w:fldCharType="end"/>
+      </w:r>
+    </w:p>
+    <w:p>
+      <w:pPr>
+        <w:pStyle w:val="Abbildungsverzeichnis"/>
+        <w:rPr>
+          <w:rFonts w:asciiTheme="minorHAnsi" w:eastAsiaTheme="minorEastAsia" w:hAnsiTheme="minorHAnsi" w:cstheme="minorBidi"/>
+          <w:noProof/>
+          <w:sz w:val="22"/>
+          <w:szCs w:val="22"/>
+        </w:rPr>
+      </w:pPr>
+      <w:r>
+        <w:rPr>
+          <w:noProof/>
+        </w:rPr>
+        <w:t>Tabelle 5: Suche &amp; Einfache Ergebnisliste nach Cockburn</w:t>
+      </w:r>
+      <w:r>
+        <w:rPr>
+          <w:noProof/>
+        </w:rPr>
+        <w:tab/>
+      </w:r>
+      <w:r>
+        <w:rPr>
+          <w:noProof/>
+        </w:rPr>
+        <w:fldChar w:fldCharType="begin"/>
+      </w:r>
+      <w:r>
+        <w:rPr>
+          <w:noProof/>
+        </w:rPr>
+        <w:instrText xml:space="preserve"> PAGEREF _Toc481095871 \h </w:instrText>
+      </w:r>
+      <w:r>
+        <w:rPr>
+          <w:noProof/>
+        </w:rPr>
+      </w:r>
+      <w:r>
+        <w:rPr>
+          <w:noProof/>
+        </w:rPr>
+        <w:fldChar w:fldCharType="separate"/>
+      </w:r>
+      <w:r>
+        <w:rPr>
+          <w:noProof/>
+        </w:rPr>
+        <w:t>13</w:t>
       </w:r>
       <w:r>
         <w:rPr>
@@ -3259,6 +3411,8 @@
           <w:b w:val="0"/>
         </w:rPr>
       </w:pPr>
+      <w:bookmarkStart w:id="2" w:name="_GoBack"/>
+      <w:bookmarkEnd w:id="2"/>
       <w:r>
         <w:br w:type="page"/>
       </w:r>
@@ -3267,12 +3421,12 @@
       <w:pPr>
         <w:pStyle w:val="berschrift1"/>
       </w:pPr>
-      <w:bookmarkStart w:id="2" w:name="_Toc478413473"/>
+      <w:bookmarkStart w:id="3" w:name="_Toc481095845"/>
       <w:r>
         <w:lastRenderedPageBreak/>
         <w:t>Anwendungsfälle</w:t>
       </w:r>
-      <w:bookmarkEnd w:id="2"/>
+      <w:bookmarkEnd w:id="3"/>
     </w:p>
     <w:p>
       <w:pPr>
@@ -3301,23 +3455,7 @@
           <w:sz w:val="24"/>
           <w:szCs w:val="24"/>
         </w:rPr>
-        <w:t xml:space="preserve"> </w:t>
-      </w:r>
-      <w:proofErr w:type="spellStart"/>
-      <w:r>
-        <w:rPr>
-          <w:sz w:val="24"/>
-          <w:szCs w:val="24"/>
-        </w:rPr>
-        <w:t>Epics</w:t>
-      </w:r>
-      <w:proofErr w:type="spellEnd"/>
-      <w:r>
-        <w:rPr>
-          <w:sz w:val="24"/>
-          <w:szCs w:val="24"/>
-        </w:rPr>
-        <w:t xml:space="preserve"> und ihre zugehörigen User Stories im Demonstrationsprototyp umgesetzt:</w:t>
+        <w:t xml:space="preserve"> Epics und ihre zugehörigen User Stories im Demonstrationsprototyp umgesetzt:</w:t>
       </w:r>
     </w:p>
     <w:tbl>
@@ -3417,7 +3555,6 @@
                 <w:color w:val="000000"/>
               </w:rPr>
             </w:pPr>
-            <w:proofErr w:type="spellStart"/>
             <w:r>
               <w:rPr>
                 <w:b/>
@@ -3425,7 +3562,6 @@
               </w:rPr>
               <w:t>Prio</w:t>
             </w:r>
-            <w:proofErr w:type="spellEnd"/>
           </w:p>
         </w:tc>
       </w:tr>
@@ -5129,7 +5265,7 @@
           <w:sz w:val="20"/>
         </w:rPr>
       </w:pPr>
-      <w:bookmarkStart w:id="3" w:name="_Toc478413500"/>
+      <w:bookmarkStart w:id="4" w:name="_Toc481095867"/>
       <w:r>
         <w:rPr>
           <w:b w:val="0"/>
@@ -5178,25 +5314,9 @@
           <w:b w:val="0"/>
           <w:sz w:val="20"/>
         </w:rPr>
-        <w:t xml:space="preserve">: </w:t>
-      </w:r>
-      <w:proofErr w:type="spellStart"/>
-      <w:r>
-        <w:rPr>
-          <w:b w:val="0"/>
-          <w:sz w:val="20"/>
-        </w:rPr>
-        <w:t>Epics</w:t>
-      </w:r>
-      <w:proofErr w:type="spellEnd"/>
-      <w:r>
-        <w:rPr>
-          <w:b w:val="0"/>
-          <w:sz w:val="20"/>
-        </w:rPr>
-        <w:t>/User Stories zur Umsetzung im Demonstrationsprototyp</w:t>
-      </w:r>
-      <w:bookmarkEnd w:id="3"/>
+        <w:t>: Epics/User Stories zur Umsetzung im Demonstrationsprototyp</w:t>
+      </w:r>
+      <w:bookmarkEnd w:id="4"/>
     </w:p>
     <w:p>
       <w:pPr>
@@ -5214,12 +5334,12 @@
       <w:pPr>
         <w:pStyle w:val="berschrift2"/>
       </w:pPr>
-      <w:bookmarkStart w:id="4" w:name="_Toc478413474"/>
+      <w:bookmarkStart w:id="5" w:name="_Toc481095846"/>
       <w:r>
         <w:lastRenderedPageBreak/>
         <w:t>Use Case „Startseite“</w:t>
       </w:r>
-      <w:bookmarkEnd w:id="4"/>
+      <w:bookmarkEnd w:id="5"/>
     </w:p>
     <w:p>
       <w:pPr>
@@ -5392,7 +5512,7 @@
           <w:sz w:val="20"/>
         </w:rPr>
       </w:pPr>
-      <w:bookmarkStart w:id="5" w:name="_Toc478413488"/>
+      <w:bookmarkStart w:id="6" w:name="_Toc478413488"/>
       <w:r>
         <w:rPr>
           <w:b w:val="0"/>
@@ -5443,7 +5563,7 @@
         </w:rPr>
         <w:t>: Use Case Diagramm "Startseite"</w:t>
       </w:r>
-      <w:bookmarkEnd w:id="5"/>
+      <w:bookmarkEnd w:id="6"/>
     </w:p>
     <w:p>
       <w:pPr>
@@ -5569,18 +5689,8 @@
                 <w:sz w:val="24"/>
                 <w:szCs w:val="24"/>
               </w:rPr>
-              <w:t xml:space="preserve">Goal in </w:t>
-            </w:r>
-            <w:proofErr w:type="spellStart"/>
-            <w:r>
-              <w:rPr>
-                <w:b/>
-                <w:sz w:val="24"/>
-                <w:szCs w:val="24"/>
-              </w:rPr>
-              <w:t>Context</w:t>
-            </w:r>
-            <w:proofErr w:type="spellEnd"/>
+              <w:t>Goal in Context</w:t>
+            </w:r>
           </w:p>
         </w:tc>
         <w:tc>
@@ -5632,23 +5742,13 @@
                 <w:szCs w:val="24"/>
               </w:rPr>
             </w:pPr>
-            <w:proofErr w:type="spellStart"/>
             <w:r>
               <w:rPr>
                 <w:b/>
                 <w:sz w:val="24"/>
                 <w:szCs w:val="24"/>
               </w:rPr>
-              <w:t>Scope</w:t>
-            </w:r>
-            <w:proofErr w:type="spellEnd"/>
-            <w:r>
-              <w:rPr>
-                <w:b/>
-                <w:sz w:val="24"/>
-                <w:szCs w:val="24"/>
-              </w:rPr>
-              <w:t xml:space="preserve"> &amp; Level</w:t>
+              <w:t>Scope &amp; Level</w:t>
             </w:r>
           </w:p>
         </w:tc>
@@ -5671,7 +5771,6 @@
                 <w:szCs w:val="24"/>
               </w:rPr>
             </w:pPr>
-            <w:proofErr w:type="spellStart"/>
             <w:r>
               <w:rPr>
                 <w:sz w:val="24"/>
@@ -5679,7 +5778,6 @@
               </w:rPr>
               <w:t>Immopiraten</w:t>
             </w:r>
-            <w:proofErr w:type="spellEnd"/>
           </w:p>
           <w:p>
             <w:pPr>
@@ -5718,7 +5816,6 @@
                 <w:szCs w:val="24"/>
               </w:rPr>
             </w:pPr>
-            <w:proofErr w:type="spellStart"/>
             <w:r>
               <w:rPr>
                 <w:b/>
@@ -5727,7 +5824,6 @@
               </w:rPr>
               <w:t>Preconditions</w:t>
             </w:r>
-            <w:proofErr w:type="spellEnd"/>
           </w:p>
         </w:tc>
         <w:tc>
@@ -5786,34 +5882,14 @@
                 <w:szCs w:val="24"/>
               </w:rPr>
             </w:pPr>
-            <w:proofErr w:type="spellStart"/>
             <w:r>
               <w:rPr>
                 <w:b/>
                 <w:sz w:val="24"/>
                 <w:szCs w:val="24"/>
               </w:rPr>
-              <w:t>Success</w:t>
-            </w:r>
-            <w:proofErr w:type="spellEnd"/>
-            <w:r>
-              <w:rPr>
-                <w:b/>
-                <w:sz w:val="24"/>
-                <w:szCs w:val="24"/>
-              </w:rPr>
-              <w:t xml:space="preserve"> End </w:t>
-            </w:r>
-            <w:proofErr w:type="spellStart"/>
-            <w:r>
-              <w:rPr>
-                <w:b/>
-                <w:sz w:val="24"/>
-                <w:szCs w:val="24"/>
-              </w:rPr>
-              <w:t>Condition</w:t>
-            </w:r>
-            <w:proofErr w:type="spellEnd"/>
+              <w:t>Success End Condition</w:t>
+            </w:r>
           </w:p>
         </w:tc>
         <w:tc>
@@ -5880,34 +5956,14 @@
                 <w:szCs w:val="24"/>
               </w:rPr>
             </w:pPr>
-            <w:proofErr w:type="spellStart"/>
             <w:r>
               <w:rPr>
                 <w:b/>
                 <w:sz w:val="24"/>
                 <w:szCs w:val="24"/>
               </w:rPr>
-              <w:t>Failed</w:t>
-            </w:r>
-            <w:proofErr w:type="spellEnd"/>
-            <w:r>
-              <w:rPr>
-                <w:b/>
-                <w:sz w:val="24"/>
-                <w:szCs w:val="24"/>
-              </w:rPr>
-              <w:t xml:space="preserve"> End </w:t>
-            </w:r>
-            <w:proofErr w:type="spellStart"/>
-            <w:r>
-              <w:rPr>
-                <w:b/>
-                <w:sz w:val="24"/>
-                <w:szCs w:val="24"/>
-              </w:rPr>
-              <w:t>Condition</w:t>
-            </w:r>
-            <w:proofErr w:type="spellEnd"/>
+              <w:t>Failed End Condition</w:t>
+            </w:r>
           </w:p>
         </w:tc>
         <w:tc>
@@ -5982,25 +6038,7 @@
                 <w:sz w:val="24"/>
                 <w:szCs w:val="24"/>
               </w:rPr>
-              <w:t xml:space="preserve"> </w:t>
-            </w:r>
-            <w:proofErr w:type="spellStart"/>
-            <w:r>
-              <w:rPr>
-                <w:b/>
-                <w:sz w:val="24"/>
-                <w:szCs w:val="24"/>
-              </w:rPr>
-              <w:t>Secondary</w:t>
-            </w:r>
-            <w:proofErr w:type="spellEnd"/>
-            <w:r>
-              <w:rPr>
-                <w:b/>
-                <w:sz w:val="24"/>
-                <w:szCs w:val="24"/>
-              </w:rPr>
-              <w:t xml:space="preserve"> Actors</w:t>
+              <w:t xml:space="preserve"> Secondary Actors</w:t>
             </w:r>
           </w:p>
         </w:tc>
@@ -6111,8 +6149,6 @@
               </w:rPr>
               <w:t xml:space="preserve"> im Webbrowser, Starten der App</w:t>
             </w:r>
-            <w:bookmarkStart w:id="6" w:name="_GoBack"/>
-            <w:bookmarkEnd w:id="6"/>
             <w:r>
               <w:rPr>
                 <w:sz w:val="24"/>
@@ -6171,7 +6207,6 @@
                 <w:szCs w:val="24"/>
               </w:rPr>
             </w:pPr>
-            <w:proofErr w:type="spellStart"/>
             <w:r>
               <w:rPr>
                 <w:b/>
@@ -6180,7 +6215,6 @@
               </w:rPr>
               <w:t>Step</w:t>
             </w:r>
-            <w:proofErr w:type="spellEnd"/>
             <w:r>
               <w:rPr>
                 <w:sz w:val="24"/>
@@ -6457,23 +6491,7 @@
                 <w:sz w:val="24"/>
                 <w:szCs w:val="24"/>
               </w:rPr>
-              <w:t xml:space="preserve">Benutzer ist bereits registriert und wird sich über den </w:t>
-            </w:r>
-            <w:proofErr w:type="spellStart"/>
-            <w:r>
-              <w:rPr>
-                <w:sz w:val="24"/>
-                <w:szCs w:val="24"/>
-              </w:rPr>
-              <w:t>Loginbereich</w:t>
-            </w:r>
-            <w:proofErr w:type="spellEnd"/>
-            <w:r>
-              <w:rPr>
-                <w:sz w:val="24"/>
-                <w:szCs w:val="24"/>
-              </w:rPr>
-              <w:t xml:space="preserve"> anmelden. </w:t>
+              <w:t xml:space="preserve">Benutzer ist bereits registriert und wird sich über den Loginbereich anmelden. </w:t>
             </w:r>
           </w:p>
         </w:tc>
@@ -6767,23 +6785,13 @@
                 <w:szCs w:val="24"/>
               </w:rPr>
             </w:pPr>
-            <w:proofErr w:type="spellStart"/>
             <w:r>
               <w:rPr>
                 <w:b/>
                 <w:sz w:val="24"/>
                 <w:szCs w:val="24"/>
               </w:rPr>
-              <w:t>Branching</w:t>
-            </w:r>
-            <w:proofErr w:type="spellEnd"/>
-            <w:r>
-              <w:rPr>
-                <w:b/>
-                <w:sz w:val="24"/>
-                <w:szCs w:val="24"/>
-              </w:rPr>
-              <w:t xml:space="preserve"> Action</w:t>
+              <w:t>Branching Action</w:t>
             </w:r>
           </w:p>
         </w:tc>
@@ -6849,6 +6857,7 @@
           </w:tcPr>
           <w:p>
             <w:pPr>
+              <w:keepNext/>
               <w:rPr>
                 <w:sz w:val="24"/>
                 <w:szCs w:val="24"/>
@@ -6865,6 +6874,68 @@
         </w:tc>
       </w:tr>
     </w:tbl>
+    <w:p>
+      <w:pPr>
+        <w:pStyle w:val="Beschriftung"/>
+        <w:rPr>
+          <w:b w:val="0"/>
+          <w:kern w:val="28"/>
+          <w:sz w:val="20"/>
+        </w:rPr>
+      </w:pPr>
+      <w:bookmarkStart w:id="7" w:name="_Toc481095868"/>
+      <w:r>
+        <w:rPr>
+          <w:b w:val="0"/>
+          <w:sz w:val="20"/>
+        </w:rPr>
+        <w:t xml:space="preserve">Tabelle </w:t>
+      </w:r>
+      <w:r>
+        <w:rPr>
+          <w:b w:val="0"/>
+          <w:sz w:val="20"/>
+        </w:rPr>
+        <w:fldChar w:fldCharType="begin"/>
+      </w:r>
+      <w:r>
+        <w:rPr>
+          <w:b w:val="0"/>
+          <w:sz w:val="20"/>
+        </w:rPr>
+        <w:instrText xml:space="preserve"> SEQ Tabelle \* ARABIC </w:instrText>
+      </w:r>
+      <w:r>
+        <w:rPr>
+          <w:b w:val="0"/>
+          <w:sz w:val="20"/>
+        </w:rPr>
+        <w:fldChar w:fldCharType="separate"/>
+      </w:r>
+      <w:r>
+        <w:rPr>
+          <w:b w:val="0"/>
+          <w:noProof/>
+          <w:sz w:val="20"/>
+        </w:rPr>
+        <w:t>2</w:t>
+      </w:r>
+      <w:r>
+        <w:rPr>
+          <w:b w:val="0"/>
+          <w:sz w:val="20"/>
+        </w:rPr>
+        <w:fldChar w:fldCharType="end"/>
+      </w:r>
+      <w:r>
+        <w:rPr>
+          <w:b w:val="0"/>
+          <w:sz w:val="20"/>
+        </w:rPr>
+        <w:t>: Startseite nach Cockburn</w:t>
+      </w:r>
+      <w:bookmarkEnd w:id="7"/>
+    </w:p>
     <w:p>
       <w:pPr>
         <w:rPr>
@@ -6873,38 +6944,29 @@
           <w:sz w:val="24"/>
         </w:rPr>
       </w:pPr>
-    </w:p>
-    <w:p>
-      <w:pPr>
+      <w:r>
         <w:rPr>
           <w:b/>
           <w:kern w:val="28"/>
           <w:sz w:val="24"/>
         </w:rPr>
-      </w:pPr>
-      <w:r>
+        <w:br w:type="page"/>
+      </w:r>
+    </w:p>
+    <w:p>
+      <w:pPr>
         <w:rPr>
           <w:b/>
           <w:kern w:val="28"/>
           <w:sz w:val="24"/>
         </w:rPr>
-        <w:br w:type="page"/>
-      </w:r>
-    </w:p>
-    <w:p>
-      <w:pPr>
-        <w:rPr>
-          <w:b/>
-          <w:kern w:val="28"/>
-          <w:sz w:val="24"/>
-        </w:rPr>
       </w:pPr>
     </w:p>
     <w:p>
       <w:pPr>
         <w:pStyle w:val="berschrift2"/>
       </w:pPr>
-      <w:bookmarkStart w:id="7" w:name="_Toc478413475"/>
+      <w:bookmarkStart w:id="8" w:name="_Toc481095847"/>
       <w:r>
         <w:t xml:space="preserve">Use Case </w:t>
       </w:r>
@@ -6917,7 +6979,7 @@
       <w:r>
         <w:t>”</w:t>
       </w:r>
-      <w:bookmarkEnd w:id="7"/>
+      <w:bookmarkEnd w:id="8"/>
     </w:p>
     <w:p>
       <w:pPr>
@@ -7032,7 +7094,7 @@
           <w:sz w:val="20"/>
         </w:rPr>
       </w:pPr>
-      <w:bookmarkStart w:id="8" w:name="_Toc478413489"/>
+      <w:bookmarkStart w:id="9" w:name="_Toc478413489"/>
       <w:r>
         <w:rPr>
           <w:b w:val="0"/>
@@ -7083,7 +7145,7 @@
         </w:rPr>
         <w:t>: Use Case Diagramm "Registrierung"</w:t>
       </w:r>
-      <w:bookmarkEnd w:id="8"/>
+      <w:bookmarkEnd w:id="9"/>
     </w:p>
     <w:p>
       <w:pPr>
@@ -7209,18 +7271,8 @@
                 <w:sz w:val="24"/>
                 <w:szCs w:val="24"/>
               </w:rPr>
-              <w:t xml:space="preserve">Goal in </w:t>
-            </w:r>
-            <w:proofErr w:type="spellStart"/>
-            <w:r>
-              <w:rPr>
-                <w:b/>
-                <w:sz w:val="24"/>
-                <w:szCs w:val="24"/>
-              </w:rPr>
-              <w:t>Context</w:t>
-            </w:r>
-            <w:proofErr w:type="spellEnd"/>
+              <w:t>Goal in Context</w:t>
+            </w:r>
           </w:p>
         </w:tc>
         <w:tc>
@@ -7247,23 +7299,7 @@
                 <w:sz w:val="24"/>
                 <w:szCs w:val="24"/>
               </w:rPr>
-              <w:t>Die Endbenutzer können bei „</w:t>
-            </w:r>
-            <w:proofErr w:type="spellStart"/>
-            <w:r>
-              <w:rPr>
-                <w:sz w:val="24"/>
-                <w:szCs w:val="24"/>
-              </w:rPr>
-              <w:t>immopiraten</w:t>
-            </w:r>
-            <w:proofErr w:type="spellEnd"/>
-            <w:r>
-              <w:rPr>
-                <w:sz w:val="24"/>
-                <w:szCs w:val="24"/>
-              </w:rPr>
-              <w:t xml:space="preserve">“ auch ein Profil anlegen. Dazu müssen sie sich erstmalig registrieren. </w:t>
+              <w:t xml:space="preserve">Die Endbenutzer können bei „immopiraten“ auch ein Profil anlegen. Dazu müssen sie sich erstmalig registrieren. </w:t>
             </w:r>
           </w:p>
         </w:tc>
@@ -7288,23 +7324,13 @@
                 <w:szCs w:val="24"/>
               </w:rPr>
             </w:pPr>
-            <w:proofErr w:type="spellStart"/>
             <w:r>
               <w:rPr>
                 <w:b/>
                 <w:sz w:val="24"/>
                 <w:szCs w:val="24"/>
               </w:rPr>
-              <w:t>Scope</w:t>
-            </w:r>
-            <w:proofErr w:type="spellEnd"/>
-            <w:r>
-              <w:rPr>
-                <w:b/>
-                <w:sz w:val="24"/>
-                <w:szCs w:val="24"/>
-              </w:rPr>
-              <w:t xml:space="preserve"> &amp; Level</w:t>
+              <w:t>Scope &amp; Level</w:t>
             </w:r>
           </w:p>
         </w:tc>
@@ -7327,7 +7353,6 @@
                 <w:szCs w:val="24"/>
               </w:rPr>
             </w:pPr>
-            <w:proofErr w:type="spellStart"/>
             <w:r>
               <w:rPr>
                 <w:sz w:val="24"/>
@@ -7335,7 +7360,6 @@
               </w:rPr>
               <w:t>Immopiraten</w:t>
             </w:r>
-            <w:proofErr w:type="spellEnd"/>
           </w:p>
           <w:p>
             <w:pPr>
@@ -7374,7 +7398,6 @@
                 <w:szCs w:val="24"/>
               </w:rPr>
             </w:pPr>
-            <w:proofErr w:type="spellStart"/>
             <w:r>
               <w:rPr>
                 <w:b/>
@@ -7383,7 +7406,6 @@
               </w:rPr>
               <w:t>Preconditions</w:t>
             </w:r>
-            <w:proofErr w:type="spellEnd"/>
           </w:p>
         </w:tc>
         <w:tc>
@@ -7464,34 +7486,14 @@
                 <w:szCs w:val="24"/>
               </w:rPr>
             </w:pPr>
-            <w:proofErr w:type="spellStart"/>
             <w:r>
               <w:rPr>
                 <w:b/>
                 <w:sz w:val="24"/>
                 <w:szCs w:val="24"/>
               </w:rPr>
-              <w:t>Success</w:t>
-            </w:r>
-            <w:proofErr w:type="spellEnd"/>
-            <w:r>
-              <w:rPr>
-                <w:b/>
-                <w:sz w:val="24"/>
-                <w:szCs w:val="24"/>
-              </w:rPr>
-              <w:t xml:space="preserve"> End </w:t>
-            </w:r>
-            <w:proofErr w:type="spellStart"/>
-            <w:r>
-              <w:rPr>
-                <w:b/>
-                <w:sz w:val="24"/>
-                <w:szCs w:val="24"/>
-              </w:rPr>
-              <w:t>Condition</w:t>
-            </w:r>
-            <w:proofErr w:type="spellEnd"/>
+              <w:t>Success End Condition</w:t>
+            </w:r>
           </w:p>
         </w:tc>
         <w:tc>
@@ -7558,34 +7560,14 @@
                 <w:szCs w:val="24"/>
               </w:rPr>
             </w:pPr>
-            <w:proofErr w:type="spellStart"/>
             <w:r>
               <w:rPr>
                 <w:b/>
                 <w:sz w:val="24"/>
                 <w:szCs w:val="24"/>
               </w:rPr>
-              <w:t>Failed</w:t>
-            </w:r>
-            <w:proofErr w:type="spellEnd"/>
-            <w:r>
-              <w:rPr>
-                <w:b/>
-                <w:sz w:val="24"/>
-                <w:szCs w:val="24"/>
-              </w:rPr>
-              <w:t xml:space="preserve"> End </w:t>
-            </w:r>
-            <w:proofErr w:type="spellStart"/>
-            <w:r>
-              <w:rPr>
-                <w:b/>
-                <w:sz w:val="24"/>
-                <w:szCs w:val="24"/>
-              </w:rPr>
-              <w:t>Condition</w:t>
-            </w:r>
-            <w:proofErr w:type="spellEnd"/>
+              <w:t>Failed End Condition</w:t>
+            </w:r>
           </w:p>
         </w:tc>
         <w:tc>
@@ -7668,25 +7650,7 @@
                 <w:sz w:val="24"/>
                 <w:szCs w:val="24"/>
               </w:rPr>
-              <w:t xml:space="preserve"> </w:t>
-            </w:r>
-            <w:proofErr w:type="spellStart"/>
-            <w:r>
-              <w:rPr>
-                <w:b/>
-                <w:sz w:val="24"/>
-                <w:szCs w:val="24"/>
-              </w:rPr>
-              <w:t>Secondary</w:t>
-            </w:r>
-            <w:proofErr w:type="spellEnd"/>
-            <w:r>
-              <w:rPr>
-                <w:b/>
-                <w:sz w:val="24"/>
-                <w:szCs w:val="24"/>
-              </w:rPr>
-              <w:t xml:space="preserve"> Actors</w:t>
+              <w:t xml:space="preserve"> Secondary Actors</w:t>
             </w:r>
           </w:p>
         </w:tc>
@@ -7841,7 +7805,6 @@
                 <w:szCs w:val="24"/>
               </w:rPr>
             </w:pPr>
-            <w:proofErr w:type="spellStart"/>
             <w:r>
               <w:rPr>
                 <w:b/>
@@ -7850,7 +7813,6 @@
               </w:rPr>
               <w:t>Step</w:t>
             </w:r>
-            <w:proofErr w:type="spellEnd"/>
             <w:r>
               <w:rPr>
                 <w:sz w:val="24"/>
@@ -8239,7 +8201,6 @@
                 <w:szCs w:val="24"/>
               </w:rPr>
             </w:pPr>
-            <w:proofErr w:type="spellStart"/>
             <w:r>
               <w:rPr>
                 <w:b/>
@@ -8248,7 +8209,6 @@
               </w:rPr>
               <w:t>Step</w:t>
             </w:r>
-            <w:proofErr w:type="spellEnd"/>
           </w:p>
         </w:tc>
         <w:tc>
@@ -8269,23 +8229,13 @@
                 <w:szCs w:val="24"/>
               </w:rPr>
             </w:pPr>
-            <w:proofErr w:type="spellStart"/>
             <w:r>
               <w:rPr>
                 <w:b/>
                 <w:sz w:val="24"/>
                 <w:szCs w:val="24"/>
               </w:rPr>
-              <w:t>Branching</w:t>
-            </w:r>
-            <w:proofErr w:type="spellEnd"/>
-            <w:r>
-              <w:rPr>
-                <w:b/>
-                <w:sz w:val="24"/>
-                <w:szCs w:val="24"/>
-              </w:rPr>
-              <w:t xml:space="preserve"> Action</w:t>
+              <w:t>Branching Action</w:t>
             </w:r>
           </w:p>
         </w:tc>
@@ -8456,23 +8406,13 @@
                 <w:szCs w:val="24"/>
               </w:rPr>
             </w:pPr>
-            <w:proofErr w:type="spellStart"/>
             <w:r>
               <w:rPr>
                 <w:b/>
                 <w:sz w:val="24"/>
                 <w:szCs w:val="24"/>
               </w:rPr>
-              <w:t>Branching</w:t>
-            </w:r>
-            <w:proofErr w:type="spellEnd"/>
-            <w:r>
-              <w:rPr>
-                <w:b/>
-                <w:sz w:val="24"/>
-                <w:szCs w:val="24"/>
-              </w:rPr>
-              <w:t xml:space="preserve"> Action</w:t>
+              <w:t>Branching Action</w:t>
             </w:r>
           </w:p>
         </w:tc>
@@ -8538,27 +8478,19 @@
           </w:tcPr>
           <w:p>
             <w:pPr>
-              <w:rPr>
-                <w:sz w:val="24"/>
-                <w:szCs w:val="24"/>
-              </w:rPr>
-            </w:pPr>
-            <w:r>
-              <w:rPr>
-                <w:sz w:val="24"/>
-                <w:szCs w:val="24"/>
-              </w:rPr>
-              <w:t xml:space="preserve">Generell kann </w:t>
-            </w:r>
-            <w:proofErr w:type="spellStart"/>
-            <w:r>
-              <w:rPr>
-                <w:sz w:val="24"/>
-                <w:szCs w:val="24"/>
-              </w:rPr>
-              <w:t>immopiraten</w:t>
-            </w:r>
-            <w:proofErr w:type="spellEnd"/>
+              <w:keepNext/>
+              <w:rPr>
+                <w:sz w:val="24"/>
+                <w:szCs w:val="24"/>
+              </w:rPr>
+            </w:pPr>
+            <w:r>
+              <w:rPr>
+                <w:sz w:val="24"/>
+                <w:szCs w:val="24"/>
+              </w:rPr>
+              <w:t>Generell kann immopiraten</w:t>
+            </w:r>
             <w:r>
               <w:rPr>
                 <w:sz w:val="24"/>
@@ -8570,6 +8502,68 @@
         </w:tc>
       </w:tr>
     </w:tbl>
+    <w:p>
+      <w:pPr>
+        <w:pStyle w:val="Beschriftung"/>
+        <w:rPr>
+          <w:b w:val="0"/>
+          <w:kern w:val="28"/>
+          <w:sz w:val="20"/>
+        </w:rPr>
+      </w:pPr>
+      <w:bookmarkStart w:id="10" w:name="_Toc481095869"/>
+      <w:r>
+        <w:rPr>
+          <w:b w:val="0"/>
+          <w:sz w:val="20"/>
+        </w:rPr>
+        <w:t xml:space="preserve">Tabelle </w:t>
+      </w:r>
+      <w:r>
+        <w:rPr>
+          <w:b w:val="0"/>
+          <w:sz w:val="20"/>
+        </w:rPr>
+        <w:fldChar w:fldCharType="begin"/>
+      </w:r>
+      <w:r>
+        <w:rPr>
+          <w:b w:val="0"/>
+          <w:sz w:val="20"/>
+        </w:rPr>
+        <w:instrText xml:space="preserve"> SEQ Tabelle \* ARABIC </w:instrText>
+      </w:r>
+      <w:r>
+        <w:rPr>
+          <w:b w:val="0"/>
+          <w:sz w:val="20"/>
+        </w:rPr>
+        <w:fldChar w:fldCharType="separate"/>
+      </w:r>
+      <w:r>
+        <w:rPr>
+          <w:b w:val="0"/>
+          <w:noProof/>
+          <w:sz w:val="20"/>
+        </w:rPr>
+        <w:t>3</w:t>
+      </w:r>
+      <w:r>
+        <w:rPr>
+          <w:b w:val="0"/>
+          <w:sz w:val="20"/>
+        </w:rPr>
+        <w:fldChar w:fldCharType="end"/>
+      </w:r>
+      <w:r>
+        <w:rPr>
+          <w:b w:val="0"/>
+          <w:sz w:val="20"/>
+        </w:rPr>
+        <w:t xml:space="preserve"> Registrierung nach Cockburn</w:t>
+      </w:r>
+      <w:bookmarkEnd w:id="10"/>
+    </w:p>
     <w:p>
       <w:pPr>
         <w:rPr>
@@ -8578,38 +8572,29 @@
           <w:sz w:val="24"/>
         </w:rPr>
       </w:pPr>
-    </w:p>
-    <w:p>
-      <w:pPr>
+      <w:r>
         <w:rPr>
           <w:b/>
           <w:kern w:val="28"/>
           <w:sz w:val="24"/>
         </w:rPr>
-      </w:pPr>
-      <w:r>
+        <w:br w:type="page"/>
+      </w:r>
+    </w:p>
+    <w:p>
+      <w:pPr>
         <w:rPr>
           <w:b/>
           <w:kern w:val="28"/>
           <w:sz w:val="24"/>
         </w:rPr>
-        <w:br w:type="page"/>
-      </w:r>
-    </w:p>
-    <w:p>
-      <w:pPr>
-        <w:rPr>
-          <w:b/>
-          <w:kern w:val="28"/>
-          <w:sz w:val="24"/>
-        </w:rPr>
       </w:pPr>
     </w:p>
     <w:p>
       <w:pPr>
         <w:pStyle w:val="berschrift2"/>
       </w:pPr>
-      <w:bookmarkStart w:id="9" w:name="_Toc478413476"/>
+      <w:bookmarkStart w:id="11" w:name="_Toc481095848"/>
       <w:r>
         <w:t xml:space="preserve">Use Case </w:t>
       </w:r>
@@ -8622,7 +8607,7 @@
       <w:r>
         <w:t>”</w:t>
       </w:r>
-      <w:bookmarkEnd w:id="9"/>
+      <w:bookmarkEnd w:id="11"/>
     </w:p>
     <w:p>
       <w:pPr>
@@ -8758,7 +8743,7 @@
           <w:sz w:val="20"/>
         </w:rPr>
       </w:pPr>
-      <w:bookmarkStart w:id="10" w:name="_Toc478413490"/>
+      <w:bookmarkStart w:id="12" w:name="_Toc478413490"/>
       <w:r>
         <w:rPr>
           <w:b w:val="0"/>
@@ -8809,7 +8794,7 @@
         </w:rPr>
         <w:t>: Use Case Diagramm "Anmeldung"</w:t>
       </w:r>
-      <w:bookmarkEnd w:id="10"/>
+      <w:bookmarkEnd w:id="12"/>
     </w:p>
     <w:p>
       <w:pPr>
@@ -8935,18 +8920,8 @@
                 <w:sz w:val="24"/>
                 <w:szCs w:val="24"/>
               </w:rPr>
-              <w:t xml:space="preserve">Goal in </w:t>
-            </w:r>
-            <w:proofErr w:type="spellStart"/>
-            <w:r>
-              <w:rPr>
-                <w:b/>
-                <w:sz w:val="24"/>
-                <w:szCs w:val="24"/>
-              </w:rPr>
-              <w:t>Context</w:t>
-            </w:r>
-            <w:proofErr w:type="spellEnd"/>
+              <w:t>Goal in Context</w:t>
+            </w:r>
           </w:p>
         </w:tc>
         <w:tc>
@@ -8973,23 +8948,7 @@
                 <w:sz w:val="24"/>
                 <w:szCs w:val="24"/>
               </w:rPr>
-              <w:t>Die Endbenutzer können bei „</w:t>
-            </w:r>
-            <w:proofErr w:type="spellStart"/>
-            <w:r>
-              <w:rPr>
-                <w:sz w:val="24"/>
-                <w:szCs w:val="24"/>
-              </w:rPr>
-              <w:t>immopiraten</w:t>
-            </w:r>
-            <w:proofErr w:type="spellEnd"/>
-            <w:r>
-              <w:rPr>
-                <w:sz w:val="24"/>
-                <w:szCs w:val="24"/>
-              </w:rPr>
-              <w:t>“ auch ein Profil anlegen.</w:t>
+              <w:t>Die Endbenutzer können bei „immopiraten“ auch ein Profil anlegen.</w:t>
             </w:r>
             <w:r>
               <w:rPr>
@@ -9035,23 +8994,13 @@
                 <w:szCs w:val="24"/>
               </w:rPr>
             </w:pPr>
-            <w:proofErr w:type="spellStart"/>
             <w:r>
               <w:rPr>
                 <w:b/>
                 <w:sz w:val="24"/>
                 <w:szCs w:val="24"/>
               </w:rPr>
-              <w:t>Scope</w:t>
-            </w:r>
-            <w:proofErr w:type="spellEnd"/>
-            <w:r>
-              <w:rPr>
-                <w:b/>
-                <w:sz w:val="24"/>
-                <w:szCs w:val="24"/>
-              </w:rPr>
-              <w:t xml:space="preserve"> &amp; Level</w:t>
+              <w:t>Scope &amp; Level</w:t>
             </w:r>
           </w:p>
         </w:tc>
@@ -9074,7 +9023,6 @@
                 <w:szCs w:val="24"/>
               </w:rPr>
             </w:pPr>
-            <w:proofErr w:type="spellStart"/>
             <w:r>
               <w:rPr>
                 <w:sz w:val="24"/>
@@ -9082,7 +9030,6 @@
               </w:rPr>
               <w:t>Immopiraten</w:t>
             </w:r>
-            <w:proofErr w:type="spellEnd"/>
           </w:p>
           <w:p>
             <w:pPr>
@@ -9121,7 +9068,6 @@
                 <w:szCs w:val="24"/>
               </w:rPr>
             </w:pPr>
-            <w:proofErr w:type="spellStart"/>
             <w:r>
               <w:rPr>
                 <w:b/>
@@ -9130,7 +9076,6 @@
               </w:rPr>
               <w:t>Preconditions</w:t>
             </w:r>
-            <w:proofErr w:type="spellEnd"/>
           </w:p>
         </w:tc>
         <w:tc>
@@ -9226,34 +9171,14 @@
                 <w:szCs w:val="24"/>
               </w:rPr>
             </w:pPr>
-            <w:proofErr w:type="spellStart"/>
             <w:r>
               <w:rPr>
                 <w:b/>
                 <w:sz w:val="24"/>
                 <w:szCs w:val="24"/>
               </w:rPr>
-              <w:t>Success</w:t>
-            </w:r>
-            <w:proofErr w:type="spellEnd"/>
-            <w:r>
-              <w:rPr>
-                <w:b/>
-                <w:sz w:val="24"/>
-                <w:szCs w:val="24"/>
-              </w:rPr>
-              <w:t xml:space="preserve"> End </w:t>
-            </w:r>
-            <w:proofErr w:type="spellStart"/>
-            <w:r>
-              <w:rPr>
-                <w:b/>
-                <w:sz w:val="24"/>
-                <w:szCs w:val="24"/>
-              </w:rPr>
-              <w:t>Condition</w:t>
-            </w:r>
-            <w:proofErr w:type="spellEnd"/>
+              <w:t>Success End Condition</w:t>
+            </w:r>
           </w:p>
         </w:tc>
         <w:tc>
@@ -9313,34 +9238,14 @@
                 <w:szCs w:val="24"/>
               </w:rPr>
             </w:pPr>
-            <w:proofErr w:type="spellStart"/>
             <w:r>
               <w:rPr>
                 <w:b/>
                 <w:sz w:val="24"/>
                 <w:szCs w:val="24"/>
               </w:rPr>
-              <w:t>Failed</w:t>
-            </w:r>
-            <w:proofErr w:type="spellEnd"/>
-            <w:r>
-              <w:rPr>
-                <w:b/>
-                <w:sz w:val="24"/>
-                <w:szCs w:val="24"/>
-              </w:rPr>
-              <w:t xml:space="preserve"> End </w:t>
-            </w:r>
-            <w:proofErr w:type="spellStart"/>
-            <w:r>
-              <w:rPr>
-                <w:b/>
-                <w:sz w:val="24"/>
-                <w:szCs w:val="24"/>
-              </w:rPr>
-              <w:t>Condition</w:t>
-            </w:r>
-            <w:proofErr w:type="spellEnd"/>
+              <w:t>Failed End Condition</w:t>
+            </w:r>
           </w:p>
         </w:tc>
         <w:tc>
@@ -9391,21 +9296,12 @@
                 <w:szCs w:val="24"/>
               </w:rPr>
             </w:pPr>
-            <w:proofErr w:type="spellStart"/>
-            <w:r>
-              <w:rPr>
-                <w:sz w:val="24"/>
-                <w:szCs w:val="24"/>
-              </w:rPr>
-              <w:t>Logindaten</w:t>
-            </w:r>
-            <w:proofErr w:type="spellEnd"/>
-            <w:r>
-              <w:rPr>
-                <w:sz w:val="24"/>
-                <w:szCs w:val="24"/>
-              </w:rPr>
-              <w:t xml:space="preserve"> nicht bekannt/vergessen bzw. falsch.</w:t>
+            <w:r>
+              <w:rPr>
+                <w:sz w:val="24"/>
+                <w:szCs w:val="24"/>
+              </w:rPr>
+              <w:t>Logindaten nicht bekannt/vergessen bzw. falsch.</w:t>
             </w:r>
           </w:p>
           <w:p>
@@ -9462,25 +9358,7 @@
                 <w:sz w:val="24"/>
                 <w:szCs w:val="24"/>
               </w:rPr>
-              <w:t xml:space="preserve"> </w:t>
-            </w:r>
-            <w:proofErr w:type="spellStart"/>
-            <w:r>
-              <w:rPr>
-                <w:b/>
-                <w:sz w:val="24"/>
-                <w:szCs w:val="24"/>
-              </w:rPr>
-              <w:t>Secondary</w:t>
-            </w:r>
-            <w:proofErr w:type="spellEnd"/>
-            <w:r>
-              <w:rPr>
-                <w:b/>
-                <w:sz w:val="24"/>
-                <w:szCs w:val="24"/>
-              </w:rPr>
-              <w:t xml:space="preserve"> Actors</w:t>
+              <w:t xml:space="preserve"> Secondary Actors</w:t>
             </w:r>
           </w:p>
         </w:tc>
@@ -9663,7 +9541,6 @@
                 <w:szCs w:val="24"/>
               </w:rPr>
             </w:pPr>
-            <w:proofErr w:type="spellStart"/>
             <w:r>
               <w:rPr>
                 <w:b/>
@@ -9672,7 +9549,6 @@
               </w:rPr>
               <w:t>Step</w:t>
             </w:r>
-            <w:proofErr w:type="spellEnd"/>
             <w:r>
               <w:rPr>
                 <w:sz w:val="24"/>
@@ -9778,21 +9654,12 @@
                 <w:szCs w:val="24"/>
               </w:rPr>
             </w:pPr>
-            <w:proofErr w:type="spellStart"/>
-            <w:r>
-              <w:rPr>
-                <w:sz w:val="24"/>
-                <w:szCs w:val="24"/>
-              </w:rPr>
-              <w:t>Logindaten</w:t>
-            </w:r>
-            <w:proofErr w:type="spellEnd"/>
-            <w:r>
-              <w:rPr>
-                <w:sz w:val="24"/>
-                <w:szCs w:val="24"/>
-              </w:rPr>
-              <w:t xml:space="preserve"> (Benutzername und Passwort) eingeben</w:t>
+            <w:r>
+              <w:rPr>
+                <w:sz w:val="24"/>
+                <w:szCs w:val="24"/>
+              </w:rPr>
+              <w:t>Logindaten (Benutzername und Passwort) eingeben</w:t>
             </w:r>
           </w:p>
         </w:tc>
@@ -10096,23 +9963,13 @@
                 <w:szCs w:val="24"/>
               </w:rPr>
             </w:pPr>
-            <w:proofErr w:type="spellStart"/>
             <w:r>
               <w:rPr>
                 <w:b/>
                 <w:sz w:val="24"/>
                 <w:szCs w:val="24"/>
               </w:rPr>
-              <w:t>Branching</w:t>
-            </w:r>
-            <w:proofErr w:type="spellEnd"/>
-            <w:r>
-              <w:rPr>
-                <w:b/>
-                <w:sz w:val="24"/>
-                <w:szCs w:val="24"/>
-              </w:rPr>
-              <w:t xml:space="preserve"> Action</w:t>
+              <w:t>Branching Action</w:t>
             </w:r>
           </w:p>
         </w:tc>
@@ -10188,17 +10045,8 @@
                 <w:sz w:val="24"/>
                 <w:szCs w:val="24"/>
               </w:rPr>
-              <w:t xml:space="preserve">Generell kann </w:t>
-            </w:r>
-            <w:proofErr w:type="spellStart"/>
-            <w:r>
-              <w:rPr>
-                <w:sz w:val="24"/>
-                <w:szCs w:val="24"/>
-              </w:rPr>
-              <w:t>immopiraten</w:t>
-            </w:r>
-            <w:proofErr w:type="spellEnd"/>
+              <w:t>Generell kann immopiraten</w:t>
+            </w:r>
             <w:r>
               <w:rPr>
                 <w:sz w:val="24"/>
@@ -10268,6 +10116,7 @@
           </w:tcPr>
           <w:p>
             <w:pPr>
+              <w:keepNext/>
               <w:rPr>
                 <w:sz w:val="24"/>
                 <w:szCs w:val="24"/>
@@ -10284,6 +10133,67 @@
         </w:tc>
       </w:tr>
     </w:tbl>
+    <w:p>
+      <w:pPr>
+        <w:pStyle w:val="Beschriftung"/>
+        <w:rPr>
+          <w:b w:val="0"/>
+          <w:sz w:val="20"/>
+        </w:rPr>
+      </w:pPr>
+      <w:bookmarkStart w:id="13" w:name="_Toc481095870"/>
+      <w:r>
+        <w:rPr>
+          <w:b w:val="0"/>
+          <w:sz w:val="20"/>
+        </w:rPr>
+        <w:t xml:space="preserve">Tabelle </w:t>
+      </w:r>
+      <w:r>
+        <w:rPr>
+          <w:b w:val="0"/>
+          <w:sz w:val="20"/>
+        </w:rPr>
+        <w:fldChar w:fldCharType="begin"/>
+      </w:r>
+      <w:r>
+        <w:rPr>
+          <w:b w:val="0"/>
+          <w:sz w:val="20"/>
+        </w:rPr>
+        <w:instrText xml:space="preserve"> SEQ Tabelle \* ARABIC </w:instrText>
+      </w:r>
+      <w:r>
+        <w:rPr>
+          <w:b w:val="0"/>
+          <w:sz w:val="20"/>
+        </w:rPr>
+        <w:fldChar w:fldCharType="separate"/>
+      </w:r>
+      <w:r>
+        <w:rPr>
+          <w:b w:val="0"/>
+          <w:noProof/>
+          <w:sz w:val="20"/>
+        </w:rPr>
+        <w:t>4</w:t>
+      </w:r>
+      <w:r>
+        <w:rPr>
+          <w:b w:val="0"/>
+          <w:sz w:val="20"/>
+        </w:rPr>
+        <w:fldChar w:fldCharType="end"/>
+      </w:r>
+      <w:r>
+        <w:rPr>
+          <w:b w:val="0"/>
+          <w:sz w:val="20"/>
+        </w:rPr>
+        <w:t>: Anmeldung nach Cockburn</w:t>
+      </w:r>
+      <w:bookmarkEnd w:id="13"/>
+    </w:p>
     <w:p>
       <w:pPr>
         <w:rPr>
@@ -10300,7 +10210,7 @@
       <w:pPr>
         <w:pStyle w:val="berschrift2"/>
       </w:pPr>
-      <w:bookmarkStart w:id="11" w:name="_Toc478413477"/>
+      <w:bookmarkStart w:id="14" w:name="_Toc481095849"/>
       <w:r>
         <w:lastRenderedPageBreak/>
         <w:t xml:space="preserve">Use Case </w:t>
@@ -10323,7 +10233,7 @@
       <w:r>
         <w:t>”</w:t>
       </w:r>
-      <w:bookmarkEnd w:id="11"/>
+      <w:bookmarkEnd w:id="14"/>
     </w:p>
     <w:p>
       <w:pPr>
@@ -10554,7 +10464,7 @@
           <w:sz w:val="20"/>
         </w:rPr>
       </w:pPr>
-      <w:bookmarkStart w:id="12" w:name="_Toc478413491"/>
+      <w:bookmarkStart w:id="15" w:name="_Toc478413491"/>
       <w:r>
         <w:rPr>
           <w:b w:val="0"/>
@@ -10619,7 +10529,7 @@
         </w:rPr>
         <w:t>"</w:t>
       </w:r>
-      <w:bookmarkEnd w:id="12"/>
+      <w:bookmarkEnd w:id="15"/>
     </w:p>
     <w:p>
       <w:pPr>
@@ -10745,18 +10655,8 @@
                 <w:sz w:val="24"/>
                 <w:szCs w:val="24"/>
               </w:rPr>
-              <w:t xml:space="preserve">Goal in </w:t>
-            </w:r>
-            <w:proofErr w:type="spellStart"/>
-            <w:r>
-              <w:rPr>
-                <w:b/>
-                <w:sz w:val="24"/>
-                <w:szCs w:val="24"/>
-              </w:rPr>
-              <w:t>Context</w:t>
-            </w:r>
-            <w:proofErr w:type="spellEnd"/>
+              <w:t>Goal in Context</w:t>
+            </w:r>
           </w:p>
         </w:tc>
         <w:tc>
@@ -10822,23 +10722,13 @@
                 <w:szCs w:val="24"/>
               </w:rPr>
             </w:pPr>
-            <w:proofErr w:type="spellStart"/>
             <w:r>
               <w:rPr>
                 <w:b/>
                 <w:sz w:val="24"/>
                 <w:szCs w:val="24"/>
               </w:rPr>
-              <w:t>Scope</w:t>
-            </w:r>
-            <w:proofErr w:type="spellEnd"/>
-            <w:r>
-              <w:rPr>
-                <w:b/>
-                <w:sz w:val="24"/>
-                <w:szCs w:val="24"/>
-              </w:rPr>
-              <w:t xml:space="preserve"> &amp; Level</w:t>
+              <w:t>Scope &amp; Level</w:t>
             </w:r>
           </w:p>
         </w:tc>
@@ -10861,7 +10751,6 @@
                 <w:szCs w:val="24"/>
               </w:rPr>
             </w:pPr>
-            <w:proofErr w:type="spellStart"/>
             <w:r>
               <w:rPr>
                 <w:sz w:val="24"/>
@@ -10869,7 +10758,6 @@
               </w:rPr>
               <w:t>Immopiraten</w:t>
             </w:r>
-            <w:proofErr w:type="spellEnd"/>
           </w:p>
           <w:p>
             <w:pPr>
@@ -10908,7 +10796,6 @@
                 <w:szCs w:val="24"/>
               </w:rPr>
             </w:pPr>
-            <w:proofErr w:type="spellStart"/>
             <w:r>
               <w:rPr>
                 <w:b/>
@@ -10917,7 +10804,6 @@
               </w:rPr>
               <w:t>Preconditions</w:t>
             </w:r>
-            <w:proofErr w:type="spellEnd"/>
           </w:p>
         </w:tc>
         <w:tc>
@@ -10944,23 +10830,7 @@
                 <w:sz w:val="24"/>
                 <w:szCs w:val="24"/>
               </w:rPr>
-              <w:t xml:space="preserve">Der Benutzer ist mit den Funktionalitäten des genutzten Webbrowsers vertraut. Stabile Internetverbindung ist </w:t>
-            </w:r>
-            <w:proofErr w:type="spellStart"/>
-            <w:r>
-              <w:rPr>
-                <w:sz w:val="24"/>
-                <w:szCs w:val="24"/>
-              </w:rPr>
-              <w:t>Vorraussetzung</w:t>
-            </w:r>
-            <w:proofErr w:type="spellEnd"/>
-            <w:r>
-              <w:rPr>
-                <w:sz w:val="24"/>
-                <w:szCs w:val="24"/>
-              </w:rPr>
-              <w:t xml:space="preserve">. </w:t>
+              <w:t xml:space="preserve">Der Benutzer ist mit den Funktionalitäten des genutzten Webbrowsers vertraut. Stabile Internetverbindung ist Vorraussetzung. </w:t>
             </w:r>
           </w:p>
           <w:p>
@@ -11000,34 +10870,14 @@
                 <w:szCs w:val="24"/>
               </w:rPr>
             </w:pPr>
-            <w:proofErr w:type="spellStart"/>
             <w:r>
               <w:rPr>
                 <w:b/>
                 <w:sz w:val="24"/>
                 <w:szCs w:val="24"/>
               </w:rPr>
-              <w:t>Success</w:t>
-            </w:r>
-            <w:proofErr w:type="spellEnd"/>
-            <w:r>
-              <w:rPr>
-                <w:b/>
-                <w:sz w:val="24"/>
-                <w:szCs w:val="24"/>
-              </w:rPr>
-              <w:t xml:space="preserve"> End </w:t>
-            </w:r>
-            <w:proofErr w:type="spellStart"/>
-            <w:r>
-              <w:rPr>
-                <w:b/>
-                <w:sz w:val="24"/>
-                <w:szCs w:val="24"/>
-              </w:rPr>
-              <w:t>Condition</w:t>
-            </w:r>
-            <w:proofErr w:type="spellEnd"/>
+              <w:t>Success End Condition</w:t>
+            </w:r>
           </w:p>
         </w:tc>
         <w:tc>
@@ -11079,34 +10929,14 @@
                 <w:szCs w:val="24"/>
               </w:rPr>
             </w:pPr>
-            <w:proofErr w:type="spellStart"/>
             <w:r>
               <w:rPr>
                 <w:b/>
                 <w:sz w:val="24"/>
                 <w:szCs w:val="24"/>
               </w:rPr>
-              <w:t>Failed</w:t>
-            </w:r>
-            <w:proofErr w:type="spellEnd"/>
-            <w:r>
-              <w:rPr>
-                <w:b/>
-                <w:sz w:val="24"/>
-                <w:szCs w:val="24"/>
-              </w:rPr>
-              <w:t xml:space="preserve"> End </w:t>
-            </w:r>
-            <w:proofErr w:type="spellStart"/>
-            <w:r>
-              <w:rPr>
-                <w:b/>
-                <w:sz w:val="24"/>
-                <w:szCs w:val="24"/>
-              </w:rPr>
-              <w:t>Condition</w:t>
-            </w:r>
-            <w:proofErr w:type="spellEnd"/>
+              <w:t>Failed End Condition</w:t>
+            </w:r>
           </w:p>
         </w:tc>
         <w:tc>
@@ -11204,25 +11034,7 @@
                 <w:sz w:val="24"/>
                 <w:szCs w:val="24"/>
               </w:rPr>
-              <w:t xml:space="preserve"> </w:t>
-            </w:r>
-            <w:proofErr w:type="spellStart"/>
-            <w:r>
-              <w:rPr>
-                <w:b/>
-                <w:sz w:val="24"/>
-                <w:szCs w:val="24"/>
-              </w:rPr>
-              <w:t>Secondary</w:t>
-            </w:r>
-            <w:proofErr w:type="spellEnd"/>
-            <w:r>
-              <w:rPr>
-                <w:b/>
-                <w:sz w:val="24"/>
-                <w:szCs w:val="24"/>
-              </w:rPr>
-              <w:t xml:space="preserve"> Actors</w:t>
+              <w:t xml:space="preserve"> Secondary Actors</w:t>
             </w:r>
           </w:p>
         </w:tc>
@@ -11391,7 +11203,6 @@
                 <w:szCs w:val="24"/>
               </w:rPr>
             </w:pPr>
-            <w:proofErr w:type="spellStart"/>
             <w:r>
               <w:rPr>
                 <w:b/>
@@ -11400,7 +11211,6 @@
               </w:rPr>
               <w:t>Step</w:t>
             </w:r>
-            <w:proofErr w:type="spellEnd"/>
             <w:r>
               <w:rPr>
                 <w:sz w:val="24"/>
@@ -11715,7 +11525,6 @@
                 <w:szCs w:val="24"/>
               </w:rPr>
             </w:pPr>
-            <w:proofErr w:type="spellStart"/>
             <w:r>
               <w:rPr>
                 <w:b/>
@@ -11724,7 +11533,6 @@
               </w:rPr>
               <w:t>Step</w:t>
             </w:r>
-            <w:proofErr w:type="spellEnd"/>
           </w:p>
         </w:tc>
         <w:tc>
@@ -11745,23 +11553,13 @@
                 <w:szCs w:val="24"/>
               </w:rPr>
             </w:pPr>
-            <w:proofErr w:type="spellStart"/>
             <w:r>
               <w:rPr>
                 <w:b/>
                 <w:sz w:val="24"/>
                 <w:szCs w:val="24"/>
               </w:rPr>
-              <w:t>Branching</w:t>
-            </w:r>
-            <w:proofErr w:type="spellEnd"/>
-            <w:r>
-              <w:rPr>
-                <w:b/>
-                <w:sz w:val="24"/>
-                <w:szCs w:val="24"/>
-              </w:rPr>
-              <w:t xml:space="preserve"> Action</w:t>
+              <w:t>Branching Action</w:t>
             </w:r>
           </w:p>
         </w:tc>
@@ -11838,166 +11636,22 @@
                 <w:sz w:val="24"/>
                 <w:szCs w:val="24"/>
               </w:rPr>
-              <w:t>&lt;</w:t>
-            </w:r>
-            <w:proofErr w:type="spellStart"/>
-            <w:r>
-              <w:rPr>
-                <w:sz w:val="24"/>
-                <w:szCs w:val="24"/>
-              </w:rPr>
-              <w:t>condition</w:t>
-            </w:r>
-            <w:proofErr w:type="spellEnd"/>
-            <w:r>
-              <w:rPr>
-                <w:sz w:val="24"/>
-                <w:szCs w:val="24"/>
-              </w:rPr>
-              <w:t xml:space="preserve"> </w:t>
-            </w:r>
-            <w:proofErr w:type="spellStart"/>
-            <w:r>
-              <w:rPr>
-                <w:sz w:val="24"/>
-                <w:szCs w:val="24"/>
-              </w:rPr>
-              <w:t>causing</w:t>
-            </w:r>
-            <w:proofErr w:type="spellEnd"/>
-            <w:r>
-              <w:rPr>
-                <w:sz w:val="24"/>
-                <w:szCs w:val="24"/>
-              </w:rPr>
-              <w:t xml:space="preserve"> </w:t>
-            </w:r>
-            <w:proofErr w:type="spellStart"/>
-            <w:r>
-              <w:rPr>
-                <w:sz w:val="24"/>
-                <w:szCs w:val="24"/>
-              </w:rPr>
-              <w:t>branching</w:t>
-            </w:r>
-            <w:proofErr w:type="spellEnd"/>
-            <w:r>
-              <w:rPr>
-                <w:sz w:val="24"/>
-                <w:szCs w:val="24"/>
-              </w:rPr>
-              <w:t xml:space="preserve">&gt; : </w:t>
-            </w:r>
-          </w:p>
-          <w:p>
-            <w:pPr>
-              <w:rPr>
-                <w:sz w:val="24"/>
-                <w:szCs w:val="24"/>
-              </w:rPr>
-            </w:pPr>
-            <w:r>
-              <w:rPr>
-                <w:sz w:val="24"/>
-                <w:szCs w:val="24"/>
-              </w:rPr>
-              <w:t>&lt;</w:t>
-            </w:r>
-            <w:proofErr w:type="spellStart"/>
-            <w:r>
-              <w:rPr>
-                <w:sz w:val="24"/>
-                <w:szCs w:val="24"/>
-              </w:rPr>
-              <w:t>action</w:t>
-            </w:r>
-            <w:proofErr w:type="spellEnd"/>
-            <w:r>
-              <w:rPr>
-                <w:sz w:val="24"/>
-                <w:szCs w:val="24"/>
-              </w:rPr>
-              <w:t xml:space="preserve"> </w:t>
-            </w:r>
-            <w:proofErr w:type="spellStart"/>
-            <w:r>
-              <w:rPr>
-                <w:sz w:val="24"/>
-                <w:szCs w:val="24"/>
-              </w:rPr>
-              <w:t>or</w:t>
-            </w:r>
-            <w:proofErr w:type="spellEnd"/>
-            <w:r>
-              <w:rPr>
-                <w:sz w:val="24"/>
-                <w:szCs w:val="24"/>
-              </w:rPr>
-              <w:t xml:space="preserve"> </w:t>
-            </w:r>
-            <w:proofErr w:type="spellStart"/>
-            <w:r>
-              <w:rPr>
-                <w:sz w:val="24"/>
-                <w:szCs w:val="24"/>
-              </w:rPr>
-              <w:t>name</w:t>
-            </w:r>
-            <w:proofErr w:type="spellEnd"/>
-            <w:r>
-              <w:rPr>
-                <w:sz w:val="24"/>
-                <w:szCs w:val="24"/>
-              </w:rPr>
-              <w:t xml:space="preserve"> </w:t>
-            </w:r>
-            <w:proofErr w:type="spellStart"/>
-            <w:r>
-              <w:rPr>
-                <w:sz w:val="24"/>
-                <w:szCs w:val="24"/>
-              </w:rPr>
-              <w:t>of</w:t>
-            </w:r>
-            <w:proofErr w:type="spellEnd"/>
-            <w:r>
-              <w:rPr>
-                <w:sz w:val="24"/>
-                <w:szCs w:val="24"/>
-              </w:rPr>
-              <w:t xml:space="preserve"> </w:t>
-            </w:r>
-            <w:proofErr w:type="spellStart"/>
-            <w:r>
-              <w:rPr>
-                <w:sz w:val="24"/>
-                <w:szCs w:val="24"/>
-              </w:rPr>
-              <w:t>sub.use</w:t>
-            </w:r>
-            <w:proofErr w:type="spellEnd"/>
-            <w:r>
-              <w:rPr>
-                <w:sz w:val="24"/>
-                <w:szCs w:val="24"/>
-              </w:rPr>
-              <w:t xml:space="preserve"> </w:t>
-            </w:r>
-            <w:proofErr w:type="spellStart"/>
-            <w:r>
-              <w:rPr>
-                <w:sz w:val="24"/>
-                <w:szCs w:val="24"/>
-              </w:rPr>
-              <w:t>case</w:t>
-            </w:r>
-            <w:proofErr w:type="spellEnd"/>
-            <w:r>
-              <w:rPr>
-                <w:sz w:val="24"/>
-                <w:szCs w:val="24"/>
-              </w:rPr>
-              <w:t>&gt;</w:t>
+              <w:t xml:space="preserve">&lt;condition causing branching&gt; : </w:t>
+            </w:r>
+          </w:p>
+          <w:p>
+            <w:pPr>
+              <w:rPr>
+                <w:sz w:val="24"/>
+                <w:szCs w:val="24"/>
+              </w:rPr>
+            </w:pPr>
+            <w:r>
+              <w:rPr>
+                <w:sz w:val="24"/>
+                <w:szCs w:val="24"/>
+              </w:rPr>
+              <w:t>&lt;action or name of sub.use case&gt;</w:t>
             </w:r>
           </w:p>
         </w:tc>
@@ -12069,23 +11723,13 @@
                 <w:szCs w:val="24"/>
               </w:rPr>
             </w:pPr>
-            <w:proofErr w:type="spellStart"/>
             <w:r>
               <w:rPr>
                 <w:b/>
                 <w:sz w:val="24"/>
                 <w:szCs w:val="24"/>
               </w:rPr>
-              <w:t>Branching</w:t>
-            </w:r>
-            <w:proofErr w:type="spellEnd"/>
-            <w:r>
-              <w:rPr>
-                <w:b/>
-                <w:sz w:val="24"/>
-                <w:szCs w:val="24"/>
-              </w:rPr>
-              <w:t xml:space="preserve"> Action</w:t>
+              <w:t>Branching Action</w:t>
             </w:r>
           </w:p>
         </w:tc>
@@ -12151,33 +11795,18 @@
           </w:tcPr>
           <w:p>
             <w:pPr>
-              <w:rPr>
-                <w:sz w:val="24"/>
-                <w:szCs w:val="24"/>
-              </w:rPr>
-            </w:pPr>
-            <w:r>
-              <w:rPr>
-                <w:sz w:val="24"/>
-                <w:szCs w:val="24"/>
-              </w:rPr>
-              <w:t xml:space="preserve">Weitere </w:t>
-            </w:r>
-            <w:proofErr w:type="spellStart"/>
-            <w:r>
-              <w:rPr>
-                <w:sz w:val="24"/>
-                <w:szCs w:val="24"/>
-              </w:rPr>
-              <w:t>Suchparamter</w:t>
-            </w:r>
-            <w:proofErr w:type="spellEnd"/>
-            <w:r>
-              <w:rPr>
-                <w:sz w:val="24"/>
-                <w:szCs w:val="24"/>
-              </w:rPr>
-              <w:t xml:space="preserve"> ergänzen (Erweiterte Suche)</w:t>
+              <w:keepNext/>
+              <w:rPr>
+                <w:sz w:val="24"/>
+                <w:szCs w:val="24"/>
+              </w:rPr>
+            </w:pPr>
+            <w:r>
+              <w:rPr>
+                <w:sz w:val="24"/>
+                <w:szCs w:val="24"/>
+              </w:rPr>
+              <w:t>Weitere Suchparamter ergänzen (Erweiterte Suche)</w:t>
             </w:r>
           </w:p>
         </w:tc>
@@ -12185,18 +11814,71 @@
     </w:tbl>
     <w:p>
       <w:pPr>
-        <w:rPr>
-          <w:b/>
+        <w:pStyle w:val="Beschriftung"/>
+        <w:rPr>
+          <w:b w:val="0"/>
           <w:kern w:val="28"/>
-          <w:sz w:val="24"/>
-        </w:rPr>
-      </w:pPr>
+          <w:sz w:val="20"/>
+        </w:rPr>
+      </w:pPr>
+      <w:bookmarkStart w:id="16" w:name="_Toc481095871"/>
+      <w:r>
+        <w:rPr>
+          <w:b w:val="0"/>
+          <w:sz w:val="20"/>
+        </w:rPr>
+        <w:t xml:space="preserve">Tabelle </w:t>
+      </w:r>
+      <w:r>
+        <w:rPr>
+          <w:b w:val="0"/>
+          <w:sz w:val="20"/>
+        </w:rPr>
+        <w:fldChar w:fldCharType="begin"/>
+      </w:r>
+      <w:r>
+        <w:rPr>
+          <w:b w:val="0"/>
+          <w:sz w:val="20"/>
+        </w:rPr>
+        <w:instrText xml:space="preserve"> SEQ Tabelle \* ARABIC </w:instrText>
+      </w:r>
+      <w:r>
+        <w:rPr>
+          <w:b w:val="0"/>
+          <w:sz w:val="20"/>
+        </w:rPr>
+        <w:fldChar w:fldCharType="separate"/>
+      </w:r>
+      <w:r>
+        <w:rPr>
+          <w:b w:val="0"/>
+          <w:noProof/>
+          <w:sz w:val="20"/>
+        </w:rPr>
+        <w:t>5</w:t>
+      </w:r>
+      <w:r>
+        <w:rPr>
+          <w:b w:val="0"/>
+          <w:sz w:val="20"/>
+        </w:rPr>
+        <w:fldChar w:fldCharType="end"/>
+      </w:r>
+      <w:r>
+        <w:rPr>
+          <w:b w:val="0"/>
+          <w:sz w:val="20"/>
+        </w:rPr>
+        <w:t>: Suche &amp; Einfache Ergebnisliste nach Cockburn</w:t>
+      </w:r>
+      <w:bookmarkEnd w:id="16"/>
     </w:p>
     <w:p>
       <w:pPr>
         <w:pStyle w:val="berschrift2"/>
       </w:pPr>
-      <w:bookmarkStart w:id="13" w:name="_Toc478413478"/>
+      <w:bookmarkStart w:id="17" w:name="_Toc481095850"/>
       <w:r>
         <w:t>Use Case “</w:t>
       </w:r>
@@ -12209,7 +11891,7 @@
       <w:r>
         <w:t>”</w:t>
       </w:r>
-      <w:bookmarkEnd w:id="13"/>
+      <w:bookmarkEnd w:id="17"/>
     </w:p>
     <w:p>
       <w:pPr>
@@ -12444,7 +12126,7 @@
           <w:sz w:val="20"/>
         </w:rPr>
       </w:pPr>
-      <w:bookmarkStart w:id="14" w:name="_Toc478413492"/>
+      <w:bookmarkStart w:id="18" w:name="_Toc478413492"/>
       <w:r>
         <w:rPr>
           <w:b w:val="0"/>
@@ -12516,7 +12198,7 @@
         </w:rPr>
         <w:t>)</w:t>
       </w:r>
-      <w:bookmarkEnd w:id="14"/>
+      <w:bookmarkEnd w:id="18"/>
     </w:p>
     <w:p>
       <w:pPr>
@@ -12611,23 +12293,7 @@
                 <w:sz w:val="24"/>
                 <w:szCs w:val="24"/>
               </w:rPr>
-              <w:t>Einfache Detailanzeige (</w:t>
-            </w:r>
-            <w:proofErr w:type="spellStart"/>
-            <w:r>
-              <w:rPr>
-                <w:sz w:val="24"/>
-                <w:szCs w:val="24"/>
-              </w:rPr>
-              <w:t>Expose</w:t>
-            </w:r>
-            <w:proofErr w:type="spellEnd"/>
-            <w:r>
-              <w:rPr>
-                <w:sz w:val="24"/>
-                <w:szCs w:val="24"/>
-              </w:rPr>
-              <w:t>)</w:t>
+              <w:t>Einfache Detailanzeige (Expose)</w:t>
             </w:r>
           </w:p>
         </w:tc>
@@ -12658,18 +12324,8 @@
                 <w:sz w:val="24"/>
                 <w:szCs w:val="24"/>
               </w:rPr>
-              <w:t xml:space="preserve">Goal in </w:t>
-            </w:r>
-            <w:proofErr w:type="spellStart"/>
-            <w:r>
-              <w:rPr>
-                <w:b/>
-                <w:sz w:val="24"/>
-                <w:szCs w:val="24"/>
-              </w:rPr>
-              <w:t>Context</w:t>
-            </w:r>
-            <w:proofErr w:type="spellEnd"/>
+              <w:t>Goal in Context</w:t>
+            </w:r>
           </w:p>
         </w:tc>
         <w:tc>
@@ -12721,23 +12377,13 @@
                 <w:szCs w:val="24"/>
               </w:rPr>
             </w:pPr>
-            <w:proofErr w:type="spellStart"/>
             <w:r>
               <w:rPr>
                 <w:b/>
                 <w:sz w:val="24"/>
                 <w:szCs w:val="24"/>
               </w:rPr>
-              <w:t>Scope</w:t>
-            </w:r>
-            <w:proofErr w:type="spellEnd"/>
-            <w:r>
-              <w:rPr>
-                <w:b/>
-                <w:sz w:val="24"/>
-                <w:szCs w:val="24"/>
-              </w:rPr>
-              <w:t xml:space="preserve"> &amp; Level</w:t>
+              <w:t>Scope &amp; Level</w:t>
             </w:r>
           </w:p>
         </w:tc>
@@ -12760,7 +12406,6 @@
                 <w:szCs w:val="24"/>
               </w:rPr>
             </w:pPr>
-            <w:proofErr w:type="spellStart"/>
             <w:r>
               <w:rPr>
                 <w:sz w:val="24"/>
@@ -12768,7 +12413,6 @@
               </w:rPr>
               <w:t>Immopiraten</w:t>
             </w:r>
-            <w:proofErr w:type="spellEnd"/>
           </w:p>
           <w:p>
             <w:pPr>
@@ -12807,7 +12451,6 @@
                 <w:szCs w:val="24"/>
               </w:rPr>
             </w:pPr>
-            <w:proofErr w:type="spellStart"/>
             <w:r>
               <w:rPr>
                 <w:b/>
@@ -12816,7 +12459,6 @@
               </w:rPr>
               <w:t>Preconditions</w:t>
             </w:r>
-            <w:proofErr w:type="spellEnd"/>
           </w:p>
         </w:tc>
         <w:tc>
@@ -12843,54 +12485,22 @@
                 <w:sz w:val="24"/>
                 <w:szCs w:val="24"/>
               </w:rPr>
-              <w:t xml:space="preserve">Der Benutzer ist mit den Funktionalitäten des genutzten Webbrowsers vertraut. Stabile Internetverbindung ist </w:t>
-            </w:r>
-            <w:proofErr w:type="spellStart"/>
-            <w:r>
-              <w:rPr>
-                <w:sz w:val="24"/>
-                <w:szCs w:val="24"/>
-              </w:rPr>
-              <w:t>Vorraussetzung</w:t>
-            </w:r>
-            <w:proofErr w:type="spellEnd"/>
-            <w:r>
-              <w:rPr>
-                <w:sz w:val="24"/>
-                <w:szCs w:val="24"/>
-              </w:rPr>
-              <w:t xml:space="preserve">. </w:t>
-            </w:r>
-          </w:p>
-          <w:p>
-            <w:pPr>
-              <w:rPr>
-                <w:sz w:val="24"/>
-                <w:szCs w:val="24"/>
-              </w:rPr>
-            </w:pPr>
-            <w:r>
-              <w:rPr>
-                <w:sz w:val="24"/>
-                <w:szCs w:val="24"/>
-              </w:rPr>
-              <w:t xml:space="preserve">Der Benutzer hat eine </w:t>
-            </w:r>
-            <w:proofErr w:type="spellStart"/>
-            <w:r>
-              <w:rPr>
-                <w:sz w:val="24"/>
-                <w:szCs w:val="24"/>
-              </w:rPr>
-              <w:t>Suce</w:t>
-            </w:r>
-            <w:proofErr w:type="spellEnd"/>
-            <w:r>
-              <w:rPr>
-                <w:sz w:val="24"/>
-                <w:szCs w:val="24"/>
-              </w:rPr>
-              <w:t xml:space="preserve"> bereits angestoßen.</w:t>
+              <w:t xml:space="preserve">Der Benutzer ist mit den Funktionalitäten des genutzten Webbrowsers vertraut. Stabile Internetverbindung ist Vorraussetzung. </w:t>
+            </w:r>
+          </w:p>
+          <w:p>
+            <w:pPr>
+              <w:rPr>
+                <w:sz w:val="24"/>
+                <w:szCs w:val="24"/>
+              </w:rPr>
+            </w:pPr>
+            <w:r>
+              <w:rPr>
+                <w:sz w:val="24"/>
+                <w:szCs w:val="24"/>
+              </w:rPr>
+              <w:t>Der Benutzer hat eine Suce bereits angestoßen.</w:t>
             </w:r>
           </w:p>
         </w:tc>
@@ -12915,34 +12525,14 @@
                 <w:szCs w:val="24"/>
               </w:rPr>
             </w:pPr>
-            <w:proofErr w:type="spellStart"/>
             <w:r>
               <w:rPr>
                 <w:b/>
                 <w:sz w:val="24"/>
                 <w:szCs w:val="24"/>
               </w:rPr>
-              <w:t>Success</w:t>
-            </w:r>
-            <w:proofErr w:type="spellEnd"/>
-            <w:r>
-              <w:rPr>
-                <w:b/>
-                <w:sz w:val="24"/>
-                <w:szCs w:val="24"/>
-              </w:rPr>
-              <w:t xml:space="preserve"> End </w:t>
-            </w:r>
-            <w:proofErr w:type="spellStart"/>
-            <w:r>
-              <w:rPr>
-                <w:b/>
-                <w:sz w:val="24"/>
-                <w:szCs w:val="24"/>
-              </w:rPr>
-              <w:t>Condition</w:t>
-            </w:r>
-            <w:proofErr w:type="spellEnd"/>
+              <w:t>Success End Condition</w:t>
+            </w:r>
           </w:p>
         </w:tc>
         <w:tc>
@@ -12969,23 +12559,7 @@
                 <w:sz w:val="24"/>
                 <w:szCs w:val="24"/>
               </w:rPr>
-              <w:t xml:space="preserve">Anzeige des </w:t>
-            </w:r>
-            <w:proofErr w:type="spellStart"/>
-            <w:r>
-              <w:rPr>
-                <w:sz w:val="24"/>
-                <w:szCs w:val="24"/>
-              </w:rPr>
-              <w:t>Exposes</w:t>
-            </w:r>
-            <w:proofErr w:type="spellEnd"/>
-            <w:r>
-              <w:rPr>
-                <w:sz w:val="24"/>
-                <w:szCs w:val="24"/>
-              </w:rPr>
-              <w:t xml:space="preserve"> entsprechend des Immobilientyps.</w:t>
+              <w:t>Anzeige des Exposes entsprechend des Immobilientyps.</w:t>
             </w:r>
           </w:p>
         </w:tc>
@@ -13010,34 +12584,14 @@
                 <w:szCs w:val="24"/>
               </w:rPr>
             </w:pPr>
-            <w:proofErr w:type="spellStart"/>
             <w:r>
               <w:rPr>
                 <w:b/>
                 <w:sz w:val="24"/>
                 <w:szCs w:val="24"/>
               </w:rPr>
-              <w:t>Failed</w:t>
-            </w:r>
-            <w:proofErr w:type="spellEnd"/>
-            <w:r>
-              <w:rPr>
-                <w:b/>
-                <w:sz w:val="24"/>
-                <w:szCs w:val="24"/>
-              </w:rPr>
-              <w:t xml:space="preserve"> End </w:t>
-            </w:r>
-            <w:proofErr w:type="spellStart"/>
-            <w:r>
-              <w:rPr>
-                <w:b/>
-                <w:sz w:val="24"/>
-                <w:szCs w:val="24"/>
-              </w:rPr>
-              <w:t>Condition</w:t>
-            </w:r>
-            <w:proofErr w:type="spellEnd"/>
+              <w:t>Failed End Condition</w:t>
+            </w:r>
           </w:p>
         </w:tc>
         <w:tc>
@@ -13135,25 +12689,7 @@
                 <w:sz w:val="24"/>
                 <w:szCs w:val="24"/>
               </w:rPr>
-              <w:t xml:space="preserve"> </w:t>
-            </w:r>
-            <w:proofErr w:type="spellStart"/>
-            <w:r>
-              <w:rPr>
-                <w:b/>
-                <w:sz w:val="24"/>
-                <w:szCs w:val="24"/>
-              </w:rPr>
-              <w:t>Secondary</w:t>
-            </w:r>
-            <w:proofErr w:type="spellEnd"/>
-            <w:r>
-              <w:rPr>
-                <w:b/>
-                <w:sz w:val="24"/>
-                <w:szCs w:val="24"/>
-              </w:rPr>
-              <w:t xml:space="preserve"> Actors</w:t>
+              <w:t xml:space="preserve"> Secondary Actors</w:t>
             </w:r>
           </w:p>
         </w:tc>
@@ -13315,7 +12851,6 @@
                 <w:szCs w:val="24"/>
               </w:rPr>
             </w:pPr>
-            <w:proofErr w:type="spellStart"/>
             <w:r>
               <w:rPr>
                 <w:b/>
@@ -13324,7 +12859,6 @@
               </w:rPr>
               <w:t>Step</w:t>
             </w:r>
-            <w:proofErr w:type="spellEnd"/>
             <w:r>
               <w:rPr>
                 <w:sz w:val="24"/>
@@ -13430,21 +12964,12 @@
                 <w:szCs w:val="24"/>
               </w:rPr>
             </w:pPr>
-            <w:proofErr w:type="spellStart"/>
-            <w:r>
-              <w:rPr>
-                <w:sz w:val="24"/>
-                <w:szCs w:val="24"/>
-              </w:rPr>
-              <w:t>Expose</w:t>
-            </w:r>
-            <w:proofErr w:type="spellEnd"/>
-            <w:r>
-              <w:rPr>
-                <w:sz w:val="24"/>
-                <w:szCs w:val="24"/>
-              </w:rPr>
-              <w:t xml:space="preserve"> anzeigen</w:t>
+            <w:r>
+              <w:rPr>
+                <w:sz w:val="24"/>
+                <w:szCs w:val="24"/>
+              </w:rPr>
+              <w:t>Expose anzeigen</w:t>
             </w:r>
           </w:p>
         </w:tc>
@@ -13667,23 +13192,13 @@
                 <w:szCs w:val="24"/>
               </w:rPr>
             </w:pPr>
-            <w:proofErr w:type="spellStart"/>
             <w:r>
               <w:rPr>
                 <w:b/>
                 <w:sz w:val="24"/>
                 <w:szCs w:val="24"/>
               </w:rPr>
-              <w:t>Branching</w:t>
-            </w:r>
-            <w:proofErr w:type="spellEnd"/>
-            <w:r>
-              <w:rPr>
-                <w:b/>
-                <w:sz w:val="24"/>
-                <w:szCs w:val="24"/>
-              </w:rPr>
-              <w:t xml:space="preserve"> Action</w:t>
+              <w:t>Branching Action</w:t>
             </w:r>
           </w:p>
         </w:tc>
@@ -13754,21 +13269,12 @@
                 <w:szCs w:val="24"/>
               </w:rPr>
             </w:pPr>
-            <w:proofErr w:type="spellStart"/>
-            <w:r>
-              <w:rPr>
-                <w:sz w:val="24"/>
-                <w:szCs w:val="24"/>
-              </w:rPr>
-              <w:t>Expose</w:t>
-            </w:r>
-            <w:proofErr w:type="spellEnd"/>
-            <w:r>
-              <w:rPr>
-                <w:sz w:val="24"/>
-                <w:szCs w:val="24"/>
-              </w:rPr>
-              <w:t xml:space="preserve"> vom Typ Haus</w:t>
+            <w:r>
+              <w:rPr>
+                <w:sz w:val="24"/>
+                <w:szCs w:val="24"/>
+              </w:rPr>
+              <w:t>Expose vom Typ Haus</w:t>
             </w:r>
           </w:p>
         </w:tc>
@@ -13837,21 +13343,12 @@
                 <w:szCs w:val="24"/>
               </w:rPr>
             </w:pPr>
-            <w:proofErr w:type="spellStart"/>
-            <w:r>
-              <w:rPr>
-                <w:sz w:val="24"/>
-                <w:szCs w:val="24"/>
-              </w:rPr>
-              <w:t>Expose</w:t>
-            </w:r>
-            <w:proofErr w:type="spellEnd"/>
-            <w:r>
-              <w:rPr>
-                <w:sz w:val="24"/>
-                <w:szCs w:val="24"/>
-              </w:rPr>
-              <w:t xml:space="preserve"> vom Typ Wohnung</w:t>
+            <w:r>
+              <w:rPr>
+                <w:sz w:val="24"/>
+                <w:szCs w:val="24"/>
+              </w:rPr>
+              <w:t>Expose vom Typ Wohnung</w:t>
             </w:r>
           </w:p>
         </w:tc>
@@ -13920,21 +13417,12 @@
                 <w:szCs w:val="24"/>
               </w:rPr>
             </w:pPr>
-            <w:proofErr w:type="spellStart"/>
-            <w:r>
-              <w:rPr>
-                <w:sz w:val="24"/>
-                <w:szCs w:val="24"/>
-              </w:rPr>
-              <w:t>Expose</w:t>
-            </w:r>
-            <w:proofErr w:type="spellEnd"/>
-            <w:r>
-              <w:rPr>
-                <w:sz w:val="24"/>
-                <w:szCs w:val="24"/>
-              </w:rPr>
-              <w:t xml:space="preserve"> vom Typ Grundstück</w:t>
+            <w:r>
+              <w:rPr>
+                <w:sz w:val="24"/>
+                <w:szCs w:val="24"/>
+              </w:rPr>
+              <w:t>Expose vom Typ Grundstück</w:t>
             </w:r>
           </w:p>
         </w:tc>
@@ -13953,22 +13441,22 @@
       <w:pPr>
         <w:pStyle w:val="berschrift1"/>
       </w:pPr>
-      <w:bookmarkStart w:id="15" w:name="_Toc478413479"/>
+      <w:bookmarkStart w:id="19" w:name="_Toc481095851"/>
       <w:r>
         <w:lastRenderedPageBreak/>
         <w:t>Domänenklassen-Diagramm</w:t>
       </w:r>
-      <w:bookmarkEnd w:id="15"/>
+      <w:bookmarkEnd w:id="19"/>
     </w:p>
     <w:p>
       <w:pPr>
         <w:pStyle w:val="berschrift2"/>
       </w:pPr>
-      <w:bookmarkStart w:id="16" w:name="_Toc478413480"/>
+      <w:bookmarkStart w:id="20" w:name="_Toc481095852"/>
       <w:r>
         <w:t>Klassendiagramm</w:t>
       </w:r>
-      <w:bookmarkEnd w:id="16"/>
+      <w:bookmarkEnd w:id="20"/>
     </w:p>
     <w:p>
       <w:pPr>
@@ -14040,7 +13528,7 @@
           <w:sz w:val="20"/>
         </w:rPr>
       </w:pPr>
-      <w:bookmarkStart w:id="17" w:name="_Toc478413493"/>
+      <w:bookmarkStart w:id="21" w:name="_Toc478413493"/>
       <w:r>
         <w:rPr>
           <w:b w:val="0"/>
@@ -14091,32 +13579,24 @@
         </w:rPr>
         <w:t>: Klassendiagramm</w:t>
       </w:r>
-      <w:bookmarkEnd w:id="17"/>
+      <w:bookmarkEnd w:id="21"/>
     </w:p>
     <w:p>
       <w:pPr>
         <w:pStyle w:val="berschrift2"/>
       </w:pPr>
-      <w:bookmarkStart w:id="18" w:name="_Toc478413481"/>
+      <w:bookmarkStart w:id="22" w:name="_Toc481095853"/>
       <w:r>
         <w:t>Glossar zur Datenbeschreibung</w:t>
       </w:r>
-      <w:bookmarkEnd w:id="18"/>
+      <w:bookmarkEnd w:id="22"/>
     </w:p>
     <w:p>
       <w:pPr>
         <w:pStyle w:val="berschrift3"/>
       </w:pPr>
       <w:r>
-        <w:t>Immobilie (</w:t>
-      </w:r>
-      <w:proofErr w:type="spellStart"/>
-      <w:r>
-        <w:t>RealEstate</w:t>
-      </w:r>
-      <w:proofErr w:type="spellEnd"/>
-      <w:r>
-        <w:t>)</w:t>
+        <w:t>Immobilie (RealEstate)</w:t>
       </w:r>
     </w:p>
     <w:p>
@@ -14167,15 +13647,7 @@
         <w:pStyle w:val="berschrift3"/>
       </w:pPr>
       <w:r>
-        <w:t>Provision (</w:t>
-      </w:r>
-      <w:proofErr w:type="spellStart"/>
-      <w:r>
-        <w:t>Commision</w:t>
-      </w:r>
-      <w:proofErr w:type="spellEnd"/>
-      <w:r>
-        <w:t>)</w:t>
+        <w:t>Provision (Commision)</w:t>
       </w:r>
     </w:p>
     <w:p>
@@ -14200,15 +13672,7 @@
         <w:pStyle w:val="berschrift3"/>
       </w:pPr>
       <w:r>
-        <w:t>Erwerbstyp (</w:t>
-      </w:r>
-      <w:proofErr w:type="spellStart"/>
-      <w:r>
-        <w:t>PurchaseType</w:t>
-      </w:r>
-      <w:proofErr w:type="spellEnd"/>
-      <w:r>
-        <w:t>)</w:t>
+        <w:t>Erwerbstyp (PurchaseType)</w:t>
       </w:r>
     </w:p>
     <w:p>
@@ -14233,15 +13697,7 @@
         <w:pStyle w:val="berschrift3"/>
       </w:pPr>
       <w:r>
-        <w:t>Heizungstyp (</w:t>
-      </w:r>
-      <w:proofErr w:type="spellStart"/>
-      <w:r>
-        <w:t>HeaterType</w:t>
-      </w:r>
-      <w:proofErr w:type="spellEnd"/>
-      <w:r>
-        <w:t>)</w:t>
+        <w:t>Heizungstyp (HeaterType)</w:t>
       </w:r>
     </w:p>
     <w:p>
@@ -14266,15 +13722,7 @@
         <w:pStyle w:val="berschrift3"/>
       </w:pPr>
       <w:r>
-        <w:t>Energieausweis (</w:t>
-      </w:r>
-      <w:proofErr w:type="spellStart"/>
-      <w:r>
-        <w:t>EnergyCertificate</w:t>
-      </w:r>
-      <w:proofErr w:type="spellEnd"/>
-      <w:r>
-        <w:t>)</w:t>
+        <w:t>Energieausweis (EnergyCertificate)</w:t>
       </w:r>
     </w:p>
     <w:p>
@@ -14299,15 +13747,7 @@
         <w:pStyle w:val="berschrift3"/>
       </w:pPr>
       <w:r>
-        <w:t>Energiebedarf (</w:t>
-      </w:r>
-      <w:proofErr w:type="spellStart"/>
-      <w:r>
-        <w:t>EnergyConsumption</w:t>
-      </w:r>
-      <w:proofErr w:type="spellEnd"/>
-      <w:r>
-        <w:t>)</w:t>
+        <w:t>Energiebedarf (EnergyConsumption)</w:t>
       </w:r>
     </w:p>
     <w:p>
@@ -14333,15 +13773,7 @@
       </w:pPr>
       <w:r>
         <w:lastRenderedPageBreak/>
-        <w:t>Nebenkosten (</w:t>
-      </w:r>
-      <w:proofErr w:type="spellStart"/>
-      <w:r>
-        <w:t>AdditionalCosts</w:t>
-      </w:r>
-      <w:proofErr w:type="spellEnd"/>
-      <w:r>
-        <w:t>)</w:t>
+        <w:t>Nebenkosten (AdditionalCosts)</w:t>
       </w:r>
     </w:p>
     <w:p>
@@ -14366,15 +13798,7 @@
         <w:pStyle w:val="berschrift3"/>
       </w:pPr>
       <w:r>
-        <w:t>Favorit (</w:t>
-      </w:r>
-      <w:proofErr w:type="spellStart"/>
-      <w:r>
-        <w:t>Favorite</w:t>
-      </w:r>
-      <w:proofErr w:type="spellEnd"/>
-      <w:r>
-        <w:t>)</w:t>
+        <w:t>Favorit (Favorite)</w:t>
       </w:r>
     </w:p>
     <w:p>
@@ -14424,15 +13848,7 @@
         <w:pStyle w:val="berschrift3"/>
       </w:pPr>
       <w:r>
-        <w:t>Immobilientyp (</w:t>
-      </w:r>
-      <w:proofErr w:type="spellStart"/>
-      <w:r>
-        <w:t>RealEstateType</w:t>
-      </w:r>
-      <w:proofErr w:type="spellEnd"/>
-      <w:r>
-        <w:t>)</w:t>
+        <w:t>Immobilientyp (RealEstateType)</w:t>
       </w:r>
     </w:p>
     <w:p>
@@ -14563,25 +13979,20 @@
       <w:pPr>
         <w:pStyle w:val="berschrift1"/>
       </w:pPr>
-      <w:bookmarkStart w:id="19" w:name="_Toc478413482"/>
+      <w:bookmarkStart w:id="23" w:name="_Toc481095854"/>
       <w:r>
         <w:lastRenderedPageBreak/>
         <w:t>GUI-Mockups</w:t>
       </w:r>
-      <w:bookmarkEnd w:id="19"/>
+      <w:bookmarkEnd w:id="23"/>
     </w:p>
     <w:p>
       <w:pPr>
         <w:pStyle w:val="Grundtext"/>
       </w:pPr>
       <w:r>
-        <w:t>Die folgenden GUI-Mockups stellen die zukünftige Oberfläche dar und wurden mit dem Tool „</w:t>
-      </w:r>
-      <w:proofErr w:type="spellStart"/>
-      <w:r>
-        <w:t>Axure</w:t>
-      </w:r>
-      <w:proofErr w:type="spellEnd"/>
+        <w:t>Die folgenden GUI-Mockups stellen die zukünftige Oberfläche dar und wurden mit dem Tool „Axure</w:t>
+      </w:r>
       <w:r>
         <w:t xml:space="preserve"> RP</w:t>
       </w:r>
@@ -14596,7 +14007,7 @@
           <w:noProof/>
         </w:rPr>
       </w:pPr>
-      <w:bookmarkStart w:id="20" w:name="_Toc478413483"/>
+      <w:bookmarkStart w:id="24" w:name="_Toc481095855"/>
       <w:r>
         <w:rPr>
           <w:noProof/>
@@ -14609,7 +14020,7 @@
         </w:rPr>
         <w:t xml:space="preserve"> inklusive einfache Suche, Registrierung und Anmeldung</w:t>
       </w:r>
-      <w:bookmarkEnd w:id="20"/>
+      <w:bookmarkEnd w:id="24"/>
       <w:r>
         <w:rPr>
           <w:noProof/>
@@ -14992,7 +14403,7 @@
           <w:sz w:val="20"/>
         </w:rPr>
       </w:pPr>
-      <w:bookmarkStart w:id="21" w:name="_Toc478413494"/>
+      <w:bookmarkStart w:id="25" w:name="_Toc478413494"/>
       <w:r>
         <w:rPr>
           <w:b w:val="0"/>
@@ -15051,7 +14462,7 @@
         </w:rPr>
         <w:t xml:space="preserve"> Startseite inklusive der einfachen Suche</w:t>
       </w:r>
-      <w:bookmarkEnd w:id="21"/>
+      <w:bookmarkEnd w:id="25"/>
     </w:p>
     <w:p/>
     <w:p>
@@ -15122,7 +14533,7 @@
           <w:sz w:val="20"/>
         </w:rPr>
       </w:pPr>
-      <w:bookmarkStart w:id="22" w:name="_Toc478413495"/>
+      <w:bookmarkStart w:id="26" w:name="_Toc478413495"/>
       <w:r>
         <w:rPr>
           <w:b w:val="0"/>
@@ -15180,17 +14591,17 @@
         </w:rPr>
         <w:t>ung/Anmeldung</w:t>
       </w:r>
-      <w:bookmarkEnd w:id="22"/>
+      <w:bookmarkEnd w:id="26"/>
     </w:p>
     <w:p>
       <w:pPr>
         <w:pStyle w:val="berschrift2"/>
       </w:pPr>
-      <w:bookmarkStart w:id="23" w:name="_Toc478413484"/>
+      <w:bookmarkStart w:id="27" w:name="_Toc481095856"/>
       <w:r>
         <w:t>Einfache Ergebnisliste</w:t>
       </w:r>
-      <w:bookmarkEnd w:id="23"/>
+      <w:bookmarkEnd w:id="27"/>
     </w:p>
     <w:p>
       <w:pPr>
@@ -15348,7 +14759,7 @@
           <w:sz w:val="20"/>
         </w:rPr>
       </w:pPr>
-      <w:bookmarkStart w:id="24" w:name="_Toc478413496"/>
+      <w:bookmarkStart w:id="28" w:name="_Toc478413496"/>
       <w:r>
         <w:rPr>
           <w:b w:val="0"/>
@@ -15399,20 +14810,20 @@
         </w:rPr>
         <w:t>: GUI-Mockup zur einfachen Ergebnisliste</w:t>
       </w:r>
-      <w:bookmarkEnd w:id="24"/>
+      <w:bookmarkEnd w:id="28"/>
     </w:p>
     <w:p>
       <w:pPr>
         <w:pStyle w:val="berschrift2"/>
       </w:pPr>
-      <w:bookmarkStart w:id="25" w:name="_Toc478413485"/>
+      <w:bookmarkStart w:id="29" w:name="_Toc481095857"/>
       <w:r>
         <w:t xml:space="preserve">Einfache </w:t>
       </w:r>
       <w:r>
         <w:t>Detailansicht</w:t>
       </w:r>
-      <w:bookmarkEnd w:id="25"/>
+      <w:bookmarkEnd w:id="29"/>
     </w:p>
     <w:p>
       <w:pPr>
@@ -15627,7 +15038,7 @@
           <w:sz w:val="20"/>
         </w:rPr>
       </w:pPr>
-      <w:bookmarkStart w:id="26" w:name="_Toc478413497"/>
+      <w:bookmarkStart w:id="30" w:name="_Toc478413497"/>
       <w:r>
         <w:rPr>
           <w:b w:val="0"/>
@@ -15678,18 +15089,18 @@
         </w:rPr>
         <w:t>: GUI-Mockup zur einfachen Detailanzeige</w:t>
       </w:r>
-      <w:bookmarkEnd w:id="26"/>
+      <w:bookmarkEnd w:id="30"/>
     </w:p>
     <w:p>
       <w:pPr>
         <w:pStyle w:val="berschrift2"/>
       </w:pPr>
-      <w:bookmarkStart w:id="27" w:name="_Toc478413486"/>
+      <w:bookmarkStart w:id="31" w:name="_Toc481095858"/>
       <w:r>
         <w:lastRenderedPageBreak/>
         <w:t>Favoriten</w:t>
       </w:r>
-      <w:bookmarkEnd w:id="27"/>
+      <w:bookmarkEnd w:id="31"/>
     </w:p>
     <w:p>
       <w:pPr>
@@ -15830,7 +15241,7 @@
           <w:sz w:val="20"/>
         </w:rPr>
       </w:pPr>
-      <w:bookmarkStart w:id="28" w:name="_Toc478413498"/>
+      <w:bookmarkStart w:id="32" w:name="_Toc478413498"/>
       <w:r>
         <w:rPr>
           <w:b w:val="0"/>
@@ -15881,7 +15292,7 @@
         </w:rPr>
         <w:t>: GUI-Mockup zum Favoriten</w:t>
       </w:r>
-      <w:bookmarkEnd w:id="28"/>
+      <w:bookmarkEnd w:id="32"/>
     </w:p>
     <w:p>
       <w:pPr>
@@ -15899,12 +15310,12 @@
       <w:pPr>
         <w:pStyle w:val="berschrift1"/>
       </w:pPr>
-      <w:bookmarkStart w:id="29" w:name="_Toc478413487"/>
+      <w:bookmarkStart w:id="33" w:name="_Toc481095859"/>
       <w:r>
         <w:lastRenderedPageBreak/>
         <w:t>Architekturskizze und Schichtenarchitektur</w:t>
       </w:r>
-      <w:bookmarkEnd w:id="29"/>
+      <w:bookmarkEnd w:id="33"/>
     </w:p>
     <w:p>
       <w:pPr>
@@ -15973,7 +15384,7 @@
           <w:sz w:val="20"/>
         </w:rPr>
       </w:pPr>
-      <w:bookmarkStart w:id="30" w:name="_Toc478413499"/>
+      <w:bookmarkStart w:id="34" w:name="_Toc478413499"/>
       <w:r>
         <w:rPr>
           <w:b w:val="0"/>
@@ -16031,7 +15442,7 @@
         </w:rPr>
         <w:t xml:space="preserve"> inklusive Schichten</w:t>
       </w:r>
-      <w:bookmarkEnd w:id="30"/>
+      <w:bookmarkEnd w:id="34"/>
     </w:p>
     <w:p>
       <w:pPr>
@@ -16169,7 +15580,7 @@
         <w:rStyle w:val="Seitenzahl"/>
         <w:noProof/>
       </w:rPr>
-      <w:t>8</w:t>
+      <w:t>1</w:t>
     </w:r>
     <w:r>
       <w:rPr>
@@ -19046,7 +18457,7 @@
 </file>
 
 <file path=customXml/itemProps1.xml><?xml version="1.0" encoding="utf-8"?>
-<ds:datastoreItem xmlns:ds="http://schemas.openxmlformats.org/officeDocument/2006/customXml" ds:itemID="{98DE1FBF-6972-4E5F-A5F9-B13B10A63FE6}">
+<ds:datastoreItem xmlns:ds="http://schemas.openxmlformats.org/officeDocument/2006/customXml" ds:itemID="{534B3B91-3DFB-45FE-AB5B-A93DE65D7601}">
   <ds:schemaRefs>
     <ds:schemaRef ds:uri="http://schemas.openxmlformats.org/officeDocument/2006/bibliography"/>
   </ds:schemaRefs>

</xml_diff>

<commit_message>
use case diagramme angepasst
</commit_message>
<xml_diff>
--- a/FST17_M3_Anforderungsspezifikation_T04.docx
+++ b/FST17_M3_Anforderungsspezifikation_T04.docx
@@ -1193,7 +1193,7 @@
         </w:rPr>
         <w:fldChar w:fldCharType="separate"/>
       </w:r>
-      <w:hyperlink w:anchor="_Toc481095845" w:history="1">
+      <w:hyperlink w:anchor="_Toc481237338" w:history="1">
         <w:r>
           <w:rPr>
             <w:rStyle w:val="Hyperlink"/>
@@ -1230,7 +1230,7 @@
           <w:rPr>
             <w:webHidden/>
           </w:rPr>
-          <w:instrText xml:space="preserve"> PAGEREF _Toc481095845 \h </w:instrText>
+          <w:instrText xml:space="preserve"> PAGEREF _Toc481237338 \h </w:instrText>
         </w:r>
         <w:r>
           <w:rPr>
@@ -1269,7 +1269,7 @@
           <w:szCs w:val="22"/>
         </w:rPr>
       </w:pPr>
-      <w:hyperlink w:anchor="_Toc481095846" w:history="1">
+      <w:hyperlink w:anchor="_Toc481237339" w:history="1">
         <w:r>
           <w:rPr>
             <w:rStyle w:val="Hyperlink"/>
@@ -1306,7 +1306,7 @@
           <w:rPr>
             <w:webHidden/>
           </w:rPr>
-          <w:instrText xml:space="preserve"> PAGEREF _Toc481095846 \h </w:instrText>
+          <w:instrText xml:space="preserve"> PAGEREF _Toc481237339 \h </w:instrText>
         </w:r>
         <w:r>
           <w:rPr>
@@ -1345,7 +1345,7 @@
           <w:szCs w:val="22"/>
         </w:rPr>
       </w:pPr>
-      <w:hyperlink w:anchor="_Toc481095847" w:history="1">
+      <w:hyperlink w:anchor="_Toc481237340" w:history="1">
         <w:r>
           <w:rPr>
             <w:rStyle w:val="Hyperlink"/>
@@ -1382,7 +1382,7 @@
           <w:rPr>
             <w:webHidden/>
           </w:rPr>
-          <w:instrText xml:space="preserve"> PAGEREF _Toc481095847 \h </w:instrText>
+          <w:instrText xml:space="preserve"> PAGEREF _Toc481237340 \h </w:instrText>
         </w:r>
         <w:r>
           <w:rPr>
@@ -1421,7 +1421,7 @@
           <w:szCs w:val="22"/>
         </w:rPr>
       </w:pPr>
-      <w:hyperlink w:anchor="_Toc481095848" w:history="1">
+      <w:hyperlink w:anchor="_Toc481237341" w:history="1">
         <w:r>
           <w:rPr>
             <w:rStyle w:val="Hyperlink"/>
@@ -1458,7 +1458,7 @@
           <w:rPr>
             <w:webHidden/>
           </w:rPr>
-          <w:instrText xml:space="preserve"> PAGEREF _Toc481095848 \h </w:instrText>
+          <w:instrText xml:space="preserve"> PAGEREF _Toc481237341 \h </w:instrText>
         </w:r>
         <w:r>
           <w:rPr>
@@ -1497,7 +1497,7 @@
           <w:szCs w:val="22"/>
         </w:rPr>
       </w:pPr>
-      <w:hyperlink w:anchor="_Toc481095849" w:history="1">
+      <w:hyperlink w:anchor="_Toc481237342" w:history="1">
         <w:r>
           <w:rPr>
             <w:rStyle w:val="Hyperlink"/>
@@ -1534,7 +1534,7 @@
           <w:rPr>
             <w:webHidden/>
           </w:rPr>
-          <w:instrText xml:space="preserve"> PAGEREF _Toc481095849 \h </w:instrText>
+          <w:instrText xml:space="preserve"> PAGEREF _Toc481237342 \h </w:instrText>
         </w:r>
         <w:r>
           <w:rPr>
@@ -1573,7 +1573,7 @@
           <w:szCs w:val="22"/>
         </w:rPr>
       </w:pPr>
-      <w:hyperlink w:anchor="_Toc481095850" w:history="1">
+      <w:hyperlink w:anchor="_Toc481237343" w:history="1">
         <w:r>
           <w:rPr>
             <w:rStyle w:val="Hyperlink"/>
@@ -1610,7 +1610,7 @@
           <w:rPr>
             <w:webHidden/>
           </w:rPr>
-          <w:instrText xml:space="preserve"> PAGEREF _Toc481095850 \h </w:instrText>
+          <w:instrText xml:space="preserve"> PAGEREF _Toc481237343 \h </w:instrText>
         </w:r>
         <w:r>
           <w:rPr>
@@ -1627,7 +1627,7 @@
           <w:rPr>
             <w:webHidden/>
           </w:rPr>
-          <w:t>13</w:t>
+          <w:t>14</w:t>
         </w:r>
         <w:r>
           <w:rPr>
@@ -1646,7 +1646,7 @@
           <w:szCs w:val="22"/>
         </w:rPr>
       </w:pPr>
-      <w:hyperlink w:anchor="_Toc481095851" w:history="1">
+      <w:hyperlink w:anchor="_Toc481237344" w:history="1">
         <w:r>
           <w:rPr>
             <w:rStyle w:val="Hyperlink"/>
@@ -1683,7 +1683,7 @@
           <w:rPr>
             <w:webHidden/>
           </w:rPr>
-          <w:instrText xml:space="preserve"> PAGEREF _Toc481095851 \h </w:instrText>
+          <w:instrText xml:space="preserve"> PAGEREF _Toc481237344 \h </w:instrText>
         </w:r>
         <w:r>
           <w:rPr>
@@ -1700,7 +1700,7 @@
           <w:rPr>
             <w:webHidden/>
           </w:rPr>
-          <w:t>16</w:t>
+          <w:t>17</w:t>
         </w:r>
         <w:r>
           <w:rPr>
@@ -1722,7 +1722,7 @@
           <w:szCs w:val="22"/>
         </w:rPr>
       </w:pPr>
-      <w:hyperlink w:anchor="_Toc481095852" w:history="1">
+      <w:hyperlink w:anchor="_Toc481237345" w:history="1">
         <w:r>
           <w:rPr>
             <w:rStyle w:val="Hyperlink"/>
@@ -1759,7 +1759,7 @@
           <w:rPr>
             <w:webHidden/>
           </w:rPr>
-          <w:instrText xml:space="preserve"> PAGEREF _Toc481095852 \h </w:instrText>
+          <w:instrText xml:space="preserve"> PAGEREF _Toc481237345 \h </w:instrText>
         </w:r>
         <w:r>
           <w:rPr>
@@ -1776,7 +1776,7 @@
           <w:rPr>
             <w:webHidden/>
           </w:rPr>
-          <w:t>16</w:t>
+          <w:t>17</w:t>
         </w:r>
         <w:r>
           <w:rPr>
@@ -1798,7 +1798,7 @@
           <w:szCs w:val="22"/>
         </w:rPr>
       </w:pPr>
-      <w:hyperlink w:anchor="_Toc481095853" w:history="1">
+      <w:hyperlink w:anchor="_Toc481237346" w:history="1">
         <w:r>
           <w:rPr>
             <w:rStyle w:val="Hyperlink"/>
@@ -1835,7 +1835,7 @@
           <w:rPr>
             <w:webHidden/>
           </w:rPr>
-          <w:instrText xml:space="preserve"> PAGEREF _Toc481095853 \h </w:instrText>
+          <w:instrText xml:space="preserve"> PAGEREF _Toc481237346 \h </w:instrText>
         </w:r>
         <w:r>
           <w:rPr>
@@ -1852,7 +1852,7 @@
           <w:rPr>
             <w:webHidden/>
           </w:rPr>
-          <w:t>16</w:t>
+          <w:t>17</w:t>
         </w:r>
         <w:r>
           <w:rPr>
@@ -1871,7 +1871,7 @@
           <w:szCs w:val="22"/>
         </w:rPr>
       </w:pPr>
-      <w:hyperlink w:anchor="_Toc481095854" w:history="1">
+      <w:hyperlink w:anchor="_Toc481237347" w:history="1">
         <w:r>
           <w:rPr>
             <w:rStyle w:val="Hyperlink"/>
@@ -1908,7 +1908,7 @@
           <w:rPr>
             <w:webHidden/>
           </w:rPr>
-          <w:instrText xml:space="preserve"> PAGEREF _Toc481095854 \h </w:instrText>
+          <w:instrText xml:space="preserve"> PAGEREF _Toc481237347 \h </w:instrText>
         </w:r>
         <w:r>
           <w:rPr>
@@ -1925,7 +1925,7 @@
           <w:rPr>
             <w:webHidden/>
           </w:rPr>
-          <w:t>20</w:t>
+          <w:t>21</w:t>
         </w:r>
         <w:r>
           <w:rPr>
@@ -1947,7 +1947,7 @@
           <w:szCs w:val="22"/>
         </w:rPr>
       </w:pPr>
-      <w:hyperlink w:anchor="_Toc481095855" w:history="1">
+      <w:hyperlink w:anchor="_Toc481237348" w:history="1">
         <w:r>
           <w:rPr>
             <w:rStyle w:val="Hyperlink"/>
@@ -1984,7 +1984,7 @@
           <w:rPr>
             <w:webHidden/>
           </w:rPr>
-          <w:instrText xml:space="preserve"> PAGEREF _Toc481095855 \h </w:instrText>
+          <w:instrText xml:space="preserve"> PAGEREF _Toc481237348 \h </w:instrText>
         </w:r>
         <w:r>
           <w:rPr>
@@ -2001,7 +2001,7 @@
           <w:rPr>
             <w:webHidden/>
           </w:rPr>
-          <w:t>20</w:t>
+          <w:t>21</w:t>
         </w:r>
         <w:r>
           <w:rPr>
@@ -2023,7 +2023,7 @@
           <w:szCs w:val="22"/>
         </w:rPr>
       </w:pPr>
-      <w:hyperlink w:anchor="_Toc481095856" w:history="1">
+      <w:hyperlink w:anchor="_Toc481237349" w:history="1">
         <w:r>
           <w:rPr>
             <w:rStyle w:val="Hyperlink"/>
@@ -2060,7 +2060,7 @@
           <w:rPr>
             <w:webHidden/>
           </w:rPr>
-          <w:instrText xml:space="preserve"> PAGEREF _Toc481095856 \h </w:instrText>
+          <w:instrText xml:space="preserve"> PAGEREF _Toc481237349 \h </w:instrText>
         </w:r>
         <w:r>
           <w:rPr>
@@ -2077,7 +2077,7 @@
           <w:rPr>
             <w:webHidden/>
           </w:rPr>
-          <w:t>21</w:t>
+          <w:t>22</w:t>
         </w:r>
         <w:r>
           <w:rPr>
@@ -2099,7 +2099,7 @@
           <w:szCs w:val="22"/>
         </w:rPr>
       </w:pPr>
-      <w:hyperlink w:anchor="_Toc481095857" w:history="1">
+      <w:hyperlink w:anchor="_Toc481237350" w:history="1">
         <w:r>
           <w:rPr>
             <w:rStyle w:val="Hyperlink"/>
@@ -2136,7 +2136,7 @@
           <w:rPr>
             <w:webHidden/>
           </w:rPr>
-          <w:instrText xml:space="preserve"> PAGEREF _Toc481095857 \h </w:instrText>
+          <w:instrText xml:space="preserve"> PAGEREF _Toc481237350 \h </w:instrText>
         </w:r>
         <w:r>
           <w:rPr>
@@ -2153,7 +2153,7 @@
           <w:rPr>
             <w:webHidden/>
           </w:rPr>
-          <w:t>22</w:t>
+          <w:t>23</w:t>
         </w:r>
         <w:r>
           <w:rPr>
@@ -2175,7 +2175,7 @@
           <w:szCs w:val="22"/>
         </w:rPr>
       </w:pPr>
-      <w:hyperlink w:anchor="_Toc481095858" w:history="1">
+      <w:hyperlink w:anchor="_Toc481237351" w:history="1">
         <w:r>
           <w:rPr>
             <w:rStyle w:val="Hyperlink"/>
@@ -2212,7 +2212,7 @@
           <w:rPr>
             <w:webHidden/>
           </w:rPr>
-          <w:instrText xml:space="preserve"> PAGEREF _Toc481095858 \h </w:instrText>
+          <w:instrText xml:space="preserve"> PAGEREF _Toc481237351 \h </w:instrText>
         </w:r>
         <w:r>
           <w:rPr>
@@ -2229,7 +2229,7 @@
           <w:rPr>
             <w:webHidden/>
           </w:rPr>
-          <w:t>24</w:t>
+          <w:t>25</w:t>
         </w:r>
         <w:r>
           <w:rPr>
@@ -2248,7 +2248,7 @@
           <w:szCs w:val="22"/>
         </w:rPr>
       </w:pPr>
-      <w:hyperlink w:anchor="_Toc481095859" w:history="1">
+      <w:hyperlink w:anchor="_Toc481237352" w:history="1">
         <w:r>
           <w:rPr>
             <w:rStyle w:val="Hyperlink"/>
@@ -2285,7 +2285,7 @@
           <w:rPr>
             <w:webHidden/>
           </w:rPr>
-          <w:instrText xml:space="preserve"> PAGEREF _Toc481095859 \h </w:instrText>
+          <w:instrText xml:space="preserve"> PAGEREF _Toc481237352 \h </w:instrText>
         </w:r>
         <w:r>
           <w:rPr>
@@ -2302,7 +2302,7 @@
           <w:rPr>
             <w:webHidden/>
           </w:rPr>
-          <w:t>25</w:t>
+          <w:t>26</w:t>
         </w:r>
         <w:r>
           <w:rPr>
@@ -2368,7 +2368,8 @@
         <w:rPr>
           <w:rFonts w:asciiTheme="minorHAnsi" w:eastAsiaTheme="minorEastAsia" w:hAnsiTheme="minorHAnsi" w:cstheme="minorBidi"/>
           <w:noProof/>
-          <w:szCs w:val="24"/>
+          <w:sz w:val="22"/>
+          <w:szCs w:val="22"/>
         </w:rPr>
       </w:pPr>
       <w:r>
@@ -2402,7 +2403,7 @@
         <w:rPr>
           <w:noProof/>
         </w:rPr>
-        <w:instrText xml:space="preserve"> PAGEREF _Toc478413488 \h </w:instrText>
+        <w:instrText xml:space="preserve"> PAGEREF _Toc481237353 \h </w:instrText>
       </w:r>
       <w:r>
         <w:rPr>
@@ -2434,7 +2435,8 @@
         <w:rPr>
           <w:rFonts w:asciiTheme="minorHAnsi" w:eastAsiaTheme="minorEastAsia" w:hAnsiTheme="minorHAnsi" w:cstheme="minorBidi"/>
           <w:noProof/>
-          <w:szCs w:val="24"/>
+          <w:sz w:val="22"/>
+          <w:szCs w:val="22"/>
         </w:rPr>
       </w:pPr>
       <w:r>
@@ -2459,7 +2461,7 @@
         <w:rPr>
           <w:noProof/>
         </w:rPr>
-        <w:instrText xml:space="preserve"> PAGEREF _Toc478413489 \h </w:instrText>
+        <w:instrText xml:space="preserve"> PAGEREF _Toc481237354 \h </w:instrText>
       </w:r>
       <w:r>
         <w:rPr>
@@ -2491,7 +2493,8 @@
         <w:rPr>
           <w:rFonts w:asciiTheme="minorHAnsi" w:eastAsiaTheme="minorEastAsia" w:hAnsiTheme="minorHAnsi" w:cstheme="minorBidi"/>
           <w:noProof/>
-          <w:szCs w:val="24"/>
+          <w:sz w:val="22"/>
+          <w:szCs w:val="22"/>
         </w:rPr>
       </w:pPr>
       <w:r>
@@ -2516,7 +2519,7 @@
         <w:rPr>
           <w:noProof/>
         </w:rPr>
-        <w:instrText xml:space="preserve"> PAGEREF _Toc478413490 \h </w:instrText>
+        <w:instrText xml:space="preserve"> PAGEREF _Toc481237355 \h </w:instrText>
       </w:r>
       <w:r>
         <w:rPr>
@@ -2548,7 +2551,8 @@
         <w:rPr>
           <w:rFonts w:asciiTheme="minorHAnsi" w:eastAsiaTheme="minorEastAsia" w:hAnsiTheme="minorHAnsi" w:cstheme="minorBidi"/>
           <w:noProof/>
-          <w:szCs w:val="24"/>
+          <w:sz w:val="22"/>
+          <w:szCs w:val="22"/>
         </w:rPr>
       </w:pPr>
       <w:r>
@@ -2573,7 +2577,7 @@
         <w:rPr>
           <w:noProof/>
         </w:rPr>
-        <w:instrText xml:space="preserve"> PAGEREF _Toc478413491 \h </w:instrText>
+        <w:instrText xml:space="preserve"> PAGEREF _Toc481237356 \h </w:instrText>
       </w:r>
       <w:r>
         <w:rPr>
@@ -2605,7 +2609,8 @@
         <w:rPr>
           <w:rFonts w:asciiTheme="minorHAnsi" w:eastAsiaTheme="minorEastAsia" w:hAnsiTheme="minorHAnsi" w:cstheme="minorBidi"/>
           <w:noProof/>
-          <w:szCs w:val="24"/>
+          <w:sz w:val="22"/>
+          <w:szCs w:val="22"/>
         </w:rPr>
       </w:pPr>
       <w:r>
@@ -2630,7 +2635,7 @@
         <w:rPr>
           <w:noProof/>
         </w:rPr>
-        <w:instrText xml:space="preserve"> PAGEREF _Toc478413492 \h </w:instrText>
+        <w:instrText xml:space="preserve"> PAGEREF _Toc481237357 \h </w:instrText>
       </w:r>
       <w:r>
         <w:rPr>
@@ -2647,7 +2652,7 @@
         <w:rPr>
           <w:noProof/>
         </w:rPr>
-        <w:t>14</w:t>
+        <w:t>15</w:t>
       </w:r>
       <w:r>
         <w:rPr>
@@ -2662,7 +2667,8 @@
         <w:rPr>
           <w:rFonts w:asciiTheme="minorHAnsi" w:eastAsiaTheme="minorEastAsia" w:hAnsiTheme="minorHAnsi" w:cstheme="minorBidi"/>
           <w:noProof/>
-          <w:szCs w:val="24"/>
+          <w:sz w:val="22"/>
+          <w:szCs w:val="22"/>
         </w:rPr>
       </w:pPr>
       <w:r>
@@ -2687,7 +2693,7 @@
         <w:rPr>
           <w:noProof/>
         </w:rPr>
-        <w:instrText xml:space="preserve"> PAGEREF _Toc478413493 \h </w:instrText>
+        <w:instrText xml:space="preserve"> PAGEREF _Toc481237358 \h </w:instrText>
       </w:r>
       <w:r>
         <w:rPr>
@@ -2704,7 +2710,7 @@
         <w:rPr>
           <w:noProof/>
         </w:rPr>
-        <w:t>16</w:t>
+        <w:t>17</w:t>
       </w:r>
       <w:r>
         <w:rPr>
@@ -2719,7 +2725,8 @@
         <w:rPr>
           <w:rFonts w:asciiTheme="minorHAnsi" w:eastAsiaTheme="minorEastAsia" w:hAnsiTheme="minorHAnsi" w:cstheme="minorBidi"/>
           <w:noProof/>
-          <w:szCs w:val="24"/>
+          <w:sz w:val="22"/>
+          <w:szCs w:val="22"/>
         </w:rPr>
       </w:pPr>
       <w:r>
@@ -2744,7 +2751,7 @@
         <w:rPr>
           <w:noProof/>
         </w:rPr>
-        <w:instrText xml:space="preserve"> PAGEREF _Toc478413494 \h </w:instrText>
+        <w:instrText xml:space="preserve"> PAGEREF _Toc481237359 \h </w:instrText>
       </w:r>
       <w:r>
         <w:rPr>
@@ -2761,7 +2768,7 @@
         <w:rPr>
           <w:noProof/>
         </w:rPr>
-        <w:t>21</w:t>
+        <w:t>22</w:t>
       </w:r>
       <w:r>
         <w:rPr>
@@ -2776,7 +2783,8 @@
         <w:rPr>
           <w:rFonts w:asciiTheme="minorHAnsi" w:eastAsiaTheme="minorEastAsia" w:hAnsiTheme="minorHAnsi" w:cstheme="minorBidi"/>
           <w:noProof/>
-          <w:szCs w:val="24"/>
+          <w:sz w:val="22"/>
+          <w:szCs w:val="22"/>
         </w:rPr>
       </w:pPr>
       <w:r>
@@ -2801,7 +2809,7 @@
         <w:rPr>
           <w:noProof/>
         </w:rPr>
-        <w:instrText xml:space="preserve"> PAGEREF _Toc478413495 \h </w:instrText>
+        <w:instrText xml:space="preserve"> PAGEREF _Toc481237360 \h </w:instrText>
       </w:r>
       <w:r>
         <w:rPr>
@@ -2818,7 +2826,7 @@
         <w:rPr>
           <w:noProof/>
         </w:rPr>
-        <w:t>21</w:t>
+        <w:t>22</w:t>
       </w:r>
       <w:r>
         <w:rPr>
@@ -2833,7 +2841,8 @@
         <w:rPr>
           <w:rFonts w:asciiTheme="minorHAnsi" w:eastAsiaTheme="minorEastAsia" w:hAnsiTheme="minorHAnsi" w:cstheme="minorBidi"/>
           <w:noProof/>
-          <w:szCs w:val="24"/>
+          <w:sz w:val="22"/>
+          <w:szCs w:val="22"/>
         </w:rPr>
       </w:pPr>
       <w:r>
@@ -2858,7 +2867,7 @@
         <w:rPr>
           <w:noProof/>
         </w:rPr>
-        <w:instrText xml:space="preserve"> PAGEREF _Toc478413496 \h </w:instrText>
+        <w:instrText xml:space="preserve"> PAGEREF _Toc481237361 \h </w:instrText>
       </w:r>
       <w:r>
         <w:rPr>
@@ -2875,7 +2884,7 @@
         <w:rPr>
           <w:noProof/>
         </w:rPr>
-        <w:t>22</w:t>
+        <w:t>23</w:t>
       </w:r>
       <w:r>
         <w:rPr>
@@ -2890,7 +2899,8 @@
         <w:rPr>
           <w:rFonts w:asciiTheme="minorHAnsi" w:eastAsiaTheme="minorEastAsia" w:hAnsiTheme="minorHAnsi" w:cstheme="minorBidi"/>
           <w:noProof/>
-          <w:szCs w:val="24"/>
+          <w:sz w:val="22"/>
+          <w:szCs w:val="22"/>
         </w:rPr>
       </w:pPr>
       <w:r>
@@ -2915,7 +2925,7 @@
         <w:rPr>
           <w:noProof/>
         </w:rPr>
-        <w:instrText xml:space="preserve"> PAGEREF _Toc478413497 \h </w:instrText>
+        <w:instrText xml:space="preserve"> PAGEREF _Toc481237362 \h </w:instrText>
       </w:r>
       <w:r>
         <w:rPr>
@@ -2932,7 +2942,7 @@
         <w:rPr>
           <w:noProof/>
         </w:rPr>
-        <w:t>23</w:t>
+        <w:t>24</w:t>
       </w:r>
       <w:r>
         <w:rPr>
@@ -2947,7 +2957,8 @@
         <w:rPr>
           <w:rFonts w:asciiTheme="minorHAnsi" w:eastAsiaTheme="minorEastAsia" w:hAnsiTheme="minorHAnsi" w:cstheme="minorBidi"/>
           <w:noProof/>
-          <w:szCs w:val="24"/>
+          <w:sz w:val="22"/>
+          <w:szCs w:val="22"/>
         </w:rPr>
       </w:pPr>
       <w:r>
@@ -2972,7 +2983,7 @@
         <w:rPr>
           <w:noProof/>
         </w:rPr>
-        <w:instrText xml:space="preserve"> PAGEREF _Toc478413498 \h </w:instrText>
+        <w:instrText xml:space="preserve"> PAGEREF _Toc481237363 \h </w:instrText>
       </w:r>
       <w:r>
         <w:rPr>
@@ -2989,7 +3000,7 @@
         <w:rPr>
           <w:noProof/>
         </w:rPr>
-        <w:t>24</w:t>
+        <w:t>25</w:t>
       </w:r>
       <w:r>
         <w:rPr>
@@ -3004,7 +3015,8 @@
         <w:rPr>
           <w:rFonts w:asciiTheme="minorHAnsi" w:eastAsiaTheme="minorEastAsia" w:hAnsiTheme="minorHAnsi" w:cstheme="minorBidi"/>
           <w:noProof/>
-          <w:szCs w:val="24"/>
+          <w:sz w:val="22"/>
+          <w:szCs w:val="22"/>
         </w:rPr>
       </w:pPr>
       <w:r>
@@ -3029,7 +3041,7 @@
         <w:rPr>
           <w:noProof/>
         </w:rPr>
-        <w:instrText xml:space="preserve"> PAGEREF _Toc478413499 \h </w:instrText>
+        <w:instrText xml:space="preserve"> PAGEREF _Toc481237364 \h </w:instrText>
       </w:r>
       <w:r>
         <w:rPr>
@@ -3046,7 +3058,7 @@
         <w:rPr>
           <w:noProof/>
         </w:rPr>
-        <w:t>25</w:t>
+        <w:t>26</w:t>
       </w:r>
       <w:r>
         <w:rPr>
@@ -3343,7 +3355,15 @@
         <w:rPr>
           <w:noProof/>
         </w:rPr>
-        <w:t>Tabelle 5: Suche &amp; Einfache Ergebnisliste nach Cockburn</w:t>
+        <w:t>Tabelle 5: Suche &amp; Einfache Ergebnisl</w:t>
+      </w:r>
+      <w:bookmarkStart w:id="2" w:name="_GoBack"/>
+      <w:bookmarkEnd w:id="2"/>
+      <w:r>
+        <w:rPr>
+          <w:noProof/>
+        </w:rPr>
+        <w:t>iste nach Cockburn</w:t>
       </w:r>
       <w:r>
         <w:rPr>
@@ -3411,8 +3431,6 @@
           <w:b w:val="0"/>
         </w:rPr>
       </w:pPr>
-      <w:bookmarkStart w:id="2" w:name="_GoBack"/>
-      <w:bookmarkEnd w:id="2"/>
       <w:r>
         <w:br w:type="page"/>
       </w:r>
@@ -3421,7 +3439,7 @@
       <w:pPr>
         <w:pStyle w:val="berschrift1"/>
       </w:pPr>
-      <w:bookmarkStart w:id="3" w:name="_Toc481095845"/>
+      <w:bookmarkStart w:id="3" w:name="_Toc481237338"/>
       <w:r>
         <w:lastRenderedPageBreak/>
         <w:t>Anwendungsfälle</w:t>
@@ -5334,7 +5352,7 @@
       <w:pPr>
         <w:pStyle w:val="berschrift2"/>
       </w:pPr>
-      <w:bookmarkStart w:id="5" w:name="_Toc481095846"/>
+      <w:bookmarkStart w:id="5" w:name="_Toc481237339"/>
       <w:r>
         <w:lastRenderedPageBreak/>
         <w:t>Use Case „Startseite“</w:t>
@@ -5456,10 +5474,10 @@
           <w:noProof/>
         </w:rPr>
         <w:drawing>
-          <wp:inline distT="0" distB="0" distL="0" distR="0" wp14:anchorId="5F98B5F8" wp14:editId="0A59419C">
-            <wp:extent cx="4773600" cy="4582800"/>
-            <wp:effectExtent l="19050" t="19050" r="27305" b="27305"/>
-            <wp:docPr id="2" name="Grafik 2"/>
+          <wp:inline distT="0" distB="0" distL="0" distR="0" wp14:anchorId="5A2BC0F1" wp14:editId="0AECAB73">
+            <wp:extent cx="4584700" cy="5537200"/>
+            <wp:effectExtent l="0" t="0" r="6350" b="6350"/>
+            <wp:docPr id="15" name="Grafik 15" descr="C:\Users\Julia\AppData\Local\Microsoft\Windows\INetCache\Content.Word\UCD Startseite.png"/>
             <wp:cNvGraphicFramePr>
               <a:graphicFrameLocks xmlns:a="http://schemas.openxmlformats.org/drawingml/2006/main" noChangeAspect="1"/>
             </wp:cNvGraphicFramePr>
@@ -5467,8 +5485,10 @@
               <a:graphicData uri="http://schemas.openxmlformats.org/drawingml/2006/picture">
                 <pic:pic xmlns:pic="http://schemas.openxmlformats.org/drawingml/2006/picture">
                   <pic:nvPicPr>
-                    <pic:cNvPr id="0" name="Use Case Startseite.png"/>
-                    <pic:cNvPicPr/>
+                    <pic:cNvPr id="0" name="Picture 1" descr="C:\Users\Julia\AppData\Local\Microsoft\Windows\INetCache\Content.Word\UCD Startseite.png"/>
+                    <pic:cNvPicPr>
+                      <a:picLocks noChangeAspect="1" noChangeArrowheads="1"/>
+                    </pic:cNvPicPr>
                   </pic:nvPicPr>
                   <pic:blipFill>
                     <a:blip r:embed="rId12">
@@ -5478,22 +5498,22 @@
                         </a:ext>
                       </a:extLst>
                     </a:blip>
+                    <a:srcRect/>
                     <a:stretch>
                       <a:fillRect/>
                     </a:stretch>
                   </pic:blipFill>
-                  <pic:spPr>
+                  <pic:spPr bwMode="auto">
                     <a:xfrm>
                       <a:off x="0" y="0"/>
-                      <a:ext cx="4773600" cy="4582800"/>
+                      <a:ext cx="4584700" cy="5537200"/>
                     </a:xfrm>
                     <a:prstGeom prst="rect">
                       <a:avLst/>
                     </a:prstGeom>
+                    <a:noFill/>
                     <a:ln>
-                      <a:solidFill>
-                        <a:schemeClr val="accent1"/>
-                      </a:solidFill>
+                      <a:noFill/>
                     </a:ln>
                   </pic:spPr>
                 </pic:pic>
@@ -5512,7 +5532,7 @@
           <w:sz w:val="20"/>
         </w:rPr>
       </w:pPr>
-      <w:bookmarkStart w:id="6" w:name="_Toc478413488"/>
+      <w:bookmarkStart w:id="6" w:name="_Toc481237353"/>
       <w:r>
         <w:rPr>
           <w:b w:val="0"/>
@@ -6966,7 +6986,7 @@
       <w:pPr>
         <w:pStyle w:val="berschrift2"/>
       </w:pPr>
-      <w:bookmarkStart w:id="8" w:name="_Toc481095847"/>
+      <w:bookmarkStart w:id="8" w:name="_Toc481237340"/>
       <w:r>
         <w:t xml:space="preserve">Use Case </w:t>
       </w:r>
@@ -7037,10 +7057,10 @@
           <w:noProof/>
         </w:rPr>
         <w:drawing>
-          <wp:inline distT="0" distB="0" distL="0" distR="0" wp14:anchorId="74AFE17A" wp14:editId="0E8CA598">
-            <wp:extent cx="5040000" cy="4939200"/>
-            <wp:effectExtent l="19050" t="19050" r="27305" b="13970"/>
-            <wp:docPr id="12" name="Grafik 12"/>
+          <wp:inline distT="0" distB="0" distL="0" distR="0" wp14:anchorId="590CEB13" wp14:editId="517C9294">
+            <wp:extent cx="4572000" cy="5727700"/>
+            <wp:effectExtent l="0" t="0" r="0" b="6350"/>
+            <wp:docPr id="18" name="Grafik 18" descr="C:\Users\Julia\AppData\Local\Microsoft\Windows\INetCache\Content.Word\UCD Registrierung.png"/>
             <wp:cNvGraphicFramePr>
               <a:graphicFrameLocks xmlns:a="http://schemas.openxmlformats.org/drawingml/2006/main" noChangeAspect="1"/>
             </wp:cNvGraphicFramePr>
@@ -7048,8 +7068,10 @@
               <a:graphicData uri="http://schemas.openxmlformats.org/drawingml/2006/picture">
                 <pic:pic xmlns:pic="http://schemas.openxmlformats.org/drawingml/2006/picture">
                   <pic:nvPicPr>
-                    <pic:cNvPr id="0" name="Use Case - Registrieren.png"/>
-                    <pic:cNvPicPr/>
+                    <pic:cNvPr id="0" name="Picture 4" descr="C:\Users\Julia\AppData\Local\Microsoft\Windows\INetCache\Content.Word\UCD Registrierung.png"/>
+                    <pic:cNvPicPr>
+                      <a:picLocks noChangeAspect="1" noChangeArrowheads="1"/>
+                    </pic:cNvPicPr>
                   </pic:nvPicPr>
                   <pic:blipFill>
                     <a:blip r:embed="rId13">
@@ -7059,22 +7081,22 @@
                         </a:ext>
                       </a:extLst>
                     </a:blip>
+                    <a:srcRect/>
                     <a:stretch>
                       <a:fillRect/>
                     </a:stretch>
                   </pic:blipFill>
-                  <pic:spPr>
+                  <pic:spPr bwMode="auto">
                     <a:xfrm>
                       <a:off x="0" y="0"/>
-                      <a:ext cx="5040000" cy="4939200"/>
+                      <a:ext cx="4572000" cy="5727700"/>
                     </a:xfrm>
                     <a:prstGeom prst="rect">
                       <a:avLst/>
                     </a:prstGeom>
+                    <a:noFill/>
                     <a:ln>
-                      <a:solidFill>
-                        <a:schemeClr val="accent1"/>
-                      </a:solidFill>
+                      <a:noFill/>
                     </a:ln>
                   </pic:spPr>
                 </pic:pic>
@@ -7094,7 +7116,7 @@
           <w:sz w:val="20"/>
         </w:rPr>
       </w:pPr>
-      <w:bookmarkStart w:id="9" w:name="_Toc478413489"/>
+      <w:bookmarkStart w:id="9" w:name="_Toc481237354"/>
       <w:r>
         <w:rPr>
           <w:b w:val="0"/>
@@ -8594,7 +8616,7 @@
       <w:pPr>
         <w:pStyle w:val="berschrift2"/>
       </w:pPr>
-      <w:bookmarkStart w:id="11" w:name="_Toc481095848"/>
+      <w:bookmarkStart w:id="11" w:name="_Toc481237341"/>
       <w:r>
         <w:t xml:space="preserve">Use Case </w:t>
       </w:r>
@@ -8686,10 +8708,10 @@
           <w:noProof/>
         </w:rPr>
         <w:drawing>
-          <wp:inline distT="0" distB="0" distL="0" distR="0" wp14:anchorId="148FE666" wp14:editId="6172D1AF">
-            <wp:extent cx="5040000" cy="3358800"/>
-            <wp:effectExtent l="25400" t="25400" r="14605" b="19685"/>
-            <wp:docPr id="8" name="Bild 8"/>
+          <wp:inline distT="0" distB="0" distL="0" distR="0" wp14:anchorId="12D8A1B6" wp14:editId="40A2833F">
+            <wp:extent cx="5575300" cy="5422900"/>
+            <wp:effectExtent l="0" t="0" r="6350" b="6350"/>
+            <wp:docPr id="23" name="Grafik 23" descr="C:\Users\Julia\AppData\Local\Microsoft\Windows\INetCache\Content.Word\UCD Anmeldung.png"/>
             <wp:cNvGraphicFramePr>
               <a:graphicFrameLocks xmlns:a="http://schemas.openxmlformats.org/drawingml/2006/main" noChangeAspect="1"/>
             </wp:cNvGraphicFramePr>
@@ -8697,8 +8719,10 @@
               <a:graphicData uri="http://schemas.openxmlformats.org/drawingml/2006/picture">
                 <pic:pic xmlns:pic="http://schemas.openxmlformats.org/drawingml/2006/picture">
                   <pic:nvPicPr>
-                    <pic:cNvPr id="8" name="use Case - Anmeldung.png"/>
-                    <pic:cNvPicPr/>
+                    <pic:cNvPr id="0" name="Picture 9" descr="C:\Users\Julia\AppData\Local\Microsoft\Windows\INetCache\Content.Word\UCD Anmeldung.png"/>
+                    <pic:cNvPicPr>
+                      <a:picLocks noChangeAspect="1" noChangeArrowheads="1"/>
+                    </pic:cNvPicPr>
                   </pic:nvPicPr>
                   <pic:blipFill>
                     <a:blip r:embed="rId14">
@@ -8708,22 +8732,22 @@
                         </a:ext>
                       </a:extLst>
                     </a:blip>
+                    <a:srcRect/>
                     <a:stretch>
                       <a:fillRect/>
                     </a:stretch>
                   </pic:blipFill>
-                  <pic:spPr>
+                  <pic:spPr bwMode="auto">
                     <a:xfrm>
                       <a:off x="0" y="0"/>
-                      <a:ext cx="5040000" cy="3358800"/>
+                      <a:ext cx="5575300" cy="5422900"/>
                     </a:xfrm>
                     <a:prstGeom prst="rect">
                       <a:avLst/>
                     </a:prstGeom>
+                    <a:noFill/>
                     <a:ln>
-                      <a:solidFill>
-                        <a:schemeClr val="accent1"/>
-                      </a:solidFill>
+                      <a:noFill/>
                     </a:ln>
                   </pic:spPr>
                 </pic:pic>
@@ -8743,7 +8767,7 @@
           <w:sz w:val="20"/>
         </w:rPr>
       </w:pPr>
-      <w:bookmarkStart w:id="12" w:name="_Toc478413490"/>
+      <w:bookmarkStart w:id="12" w:name="_Toc481237355"/>
       <w:r>
         <w:rPr>
           <w:b w:val="0"/>
@@ -9043,6 +9067,7 @@
                 <w:sz w:val="24"/>
                 <w:szCs w:val="24"/>
               </w:rPr>
+              <w:lastRenderedPageBreak/>
               <w:t>Primäre Funktion</w:t>
             </w:r>
           </w:p>
@@ -9074,6 +9099,7 @@
                 <w:sz w:val="24"/>
                 <w:szCs w:val="24"/>
               </w:rPr>
+              <w:lastRenderedPageBreak/>
               <w:t>Preconditions</w:t>
             </w:r>
           </w:p>
@@ -9340,7 +9366,6 @@
                 <w:sz w:val="24"/>
                 <w:szCs w:val="24"/>
               </w:rPr>
-              <w:lastRenderedPageBreak/>
               <w:t>Primary,</w:t>
             </w:r>
           </w:p>
@@ -10210,7 +10235,7 @@
       <w:pPr>
         <w:pStyle w:val="berschrift2"/>
       </w:pPr>
-      <w:bookmarkStart w:id="14" w:name="_Toc481095849"/>
+      <w:bookmarkStart w:id="14" w:name="_Toc481237342"/>
       <w:r>
         <w:lastRenderedPageBreak/>
         <w:t xml:space="preserve">Use Case </w:t>
@@ -10408,10 +10433,10 @@
           <w:noProof/>
         </w:rPr>
         <w:drawing>
-          <wp:inline distT="0" distB="0" distL="0" distR="0" wp14:anchorId="225F7957" wp14:editId="1B0D241E">
-            <wp:extent cx="5040000" cy="2610000"/>
-            <wp:effectExtent l="19050" t="19050" r="27305" b="19050"/>
-            <wp:docPr id="13" name="Grafik 13"/>
+          <wp:inline distT="0" distB="0" distL="0" distR="0" wp14:anchorId="04AA857B" wp14:editId="7455380D">
+            <wp:extent cx="5575300" cy="5041900"/>
+            <wp:effectExtent l="0" t="0" r="6350" b="6350"/>
+            <wp:docPr id="19" name="Grafik 19" descr="C:\Users\Julia\AppData\Local\Microsoft\Windows\INetCache\Content.Word\UCD Suche.png"/>
             <wp:cNvGraphicFramePr>
               <a:graphicFrameLocks xmlns:a="http://schemas.openxmlformats.org/drawingml/2006/main" noChangeAspect="1"/>
             </wp:cNvGraphicFramePr>
@@ -10419,8 +10444,10 @@
               <a:graphicData uri="http://schemas.openxmlformats.org/drawingml/2006/picture">
                 <pic:pic xmlns:pic="http://schemas.openxmlformats.org/drawingml/2006/picture">
                   <pic:nvPicPr>
-                    <pic:cNvPr id="0" name="Use Case - Suche.png"/>
-                    <pic:cNvPicPr/>
+                    <pic:cNvPr id="0" name="Picture 5" descr="C:\Users\Julia\AppData\Local\Microsoft\Windows\INetCache\Content.Word\UCD Suche.png"/>
+                    <pic:cNvPicPr>
+                      <a:picLocks noChangeAspect="1" noChangeArrowheads="1"/>
+                    </pic:cNvPicPr>
                   </pic:nvPicPr>
                   <pic:blipFill>
                     <a:blip r:embed="rId15">
@@ -10430,22 +10457,22 @@
                         </a:ext>
                       </a:extLst>
                     </a:blip>
+                    <a:srcRect/>
                     <a:stretch>
                       <a:fillRect/>
                     </a:stretch>
                   </pic:blipFill>
-                  <pic:spPr>
+                  <pic:spPr bwMode="auto">
                     <a:xfrm>
                       <a:off x="0" y="0"/>
-                      <a:ext cx="5040000" cy="2610000"/>
+                      <a:ext cx="5575300" cy="5041900"/>
                     </a:xfrm>
                     <a:prstGeom prst="rect">
                       <a:avLst/>
                     </a:prstGeom>
+                    <a:noFill/>
                     <a:ln>
-                      <a:solidFill>
-                        <a:schemeClr val="accent1"/>
-                      </a:solidFill>
+                      <a:noFill/>
                     </a:ln>
                   </pic:spPr>
                 </pic:pic>
@@ -10464,7 +10491,7 @@
           <w:sz w:val="20"/>
         </w:rPr>
       </w:pPr>
-      <w:bookmarkStart w:id="15" w:name="_Toc478413491"/>
+      <w:bookmarkStart w:id="15" w:name="_Toc481237356"/>
       <w:r>
         <w:rPr>
           <w:b w:val="0"/>
@@ -11817,7 +11844,6 @@
         <w:pStyle w:val="Beschriftung"/>
         <w:rPr>
           <w:b w:val="0"/>
-          <w:kern w:val="28"/>
           <w:sz w:val="20"/>
         </w:rPr>
       </w:pPr>
@@ -11875,10 +11901,27 @@
       <w:bookmarkEnd w:id="16"/>
     </w:p>
     <w:p>
+      <w:r>
+        <w:rPr>
+          <w:b/>
+        </w:rPr>
+        <w:br w:type="page"/>
+      </w:r>
+    </w:p>
+    <w:p>
+      <w:pPr>
+        <w:pStyle w:val="Beschriftung"/>
+        <w:rPr>
+          <w:b w:val="0"/>
+          <w:sz w:val="20"/>
+        </w:rPr>
+      </w:pPr>
+    </w:p>
+    <w:p>
       <w:pPr>
         <w:pStyle w:val="berschrift2"/>
       </w:pPr>
-      <w:bookmarkStart w:id="17" w:name="_Toc481095850"/>
+      <w:bookmarkStart w:id="17" w:name="_Toc481237343"/>
       <w:r>
         <w:t>Use Case “</w:t>
       </w:r>
@@ -12018,7 +12061,6 @@
         <w:rPr>
           <w:color w:val="000000"/>
         </w:rPr>
-        <w:lastRenderedPageBreak/>
         <w:t>User Story M09.05 - Navigation vom Exposé zur Ergebnisliste</w:t>
       </w:r>
     </w:p>
@@ -12069,11 +12111,12 @@
         <w:rPr>
           <w:noProof/>
         </w:rPr>
+        <w:lastRenderedPageBreak/>
         <w:drawing>
-          <wp:inline distT="0" distB="0" distL="0" distR="0" wp14:anchorId="40738E37" wp14:editId="52F4F94F">
-            <wp:extent cx="5040000" cy="3128400"/>
-            <wp:effectExtent l="19050" t="19050" r="27305" b="15240"/>
-            <wp:docPr id="14" name="Grafik 14"/>
+          <wp:inline distT="0" distB="0" distL="0" distR="0" wp14:anchorId="11BC25D5" wp14:editId="200F6EAD">
+            <wp:extent cx="5156200" cy="4978400"/>
+            <wp:effectExtent l="0" t="0" r="6350" b="0"/>
+            <wp:docPr id="21" name="Grafik 21" descr="C:\Users\Julia\AppData\Local\Microsoft\Windows\INetCache\Content.Word\UCD Expose anzeigen.png"/>
             <wp:cNvGraphicFramePr>
               <a:graphicFrameLocks xmlns:a="http://schemas.openxmlformats.org/drawingml/2006/main" noChangeAspect="1"/>
             </wp:cNvGraphicFramePr>
@@ -12081,8 +12124,10 @@
               <a:graphicData uri="http://schemas.openxmlformats.org/drawingml/2006/picture">
                 <pic:pic xmlns:pic="http://schemas.openxmlformats.org/drawingml/2006/picture">
                   <pic:nvPicPr>
-                    <pic:cNvPr id="0" name="Use Case - Expose anzeigen.png"/>
-                    <pic:cNvPicPr/>
+                    <pic:cNvPr id="0" name="Picture 7" descr="C:\Users\Julia\AppData\Local\Microsoft\Windows\INetCache\Content.Word\UCD Expose anzeigen.png"/>
+                    <pic:cNvPicPr>
+                      <a:picLocks noChangeAspect="1" noChangeArrowheads="1"/>
+                    </pic:cNvPicPr>
                   </pic:nvPicPr>
                   <pic:blipFill>
                     <a:blip r:embed="rId16">
@@ -12092,22 +12137,22 @@
                         </a:ext>
                       </a:extLst>
                     </a:blip>
+                    <a:srcRect/>
                     <a:stretch>
                       <a:fillRect/>
                     </a:stretch>
                   </pic:blipFill>
-                  <pic:spPr>
+                  <pic:spPr bwMode="auto">
                     <a:xfrm>
                       <a:off x="0" y="0"/>
-                      <a:ext cx="5040000" cy="3128400"/>
+                      <a:ext cx="5156200" cy="4978400"/>
                     </a:xfrm>
                     <a:prstGeom prst="rect">
                       <a:avLst/>
                     </a:prstGeom>
+                    <a:noFill/>
                     <a:ln>
-                      <a:solidFill>
-                        <a:schemeClr val="accent1"/>
-                      </a:solidFill>
+                      <a:noFill/>
                     </a:ln>
                   </pic:spPr>
                 </pic:pic>
@@ -12126,7 +12171,7 @@
           <w:sz w:val="20"/>
         </w:rPr>
       </w:pPr>
-      <w:bookmarkStart w:id="18" w:name="_Toc478413492"/>
+      <w:bookmarkStart w:id="18" w:name="_Toc481237357"/>
       <w:r>
         <w:rPr>
           <w:b w:val="0"/>
@@ -13441,7 +13486,7 @@
       <w:pPr>
         <w:pStyle w:val="berschrift1"/>
       </w:pPr>
-      <w:bookmarkStart w:id="19" w:name="_Toc481095851"/>
+      <w:bookmarkStart w:id="19" w:name="_Toc481237344"/>
       <w:r>
         <w:lastRenderedPageBreak/>
         <w:t>Domänenklassen-Diagramm</w:t>
@@ -13452,7 +13497,7 @@
       <w:pPr>
         <w:pStyle w:val="berschrift2"/>
       </w:pPr>
-      <w:bookmarkStart w:id="20" w:name="_Toc481095852"/>
+      <w:bookmarkStart w:id="20" w:name="_Toc481237345"/>
       <w:r>
         <w:t>Klassendiagramm</w:t>
       </w:r>
@@ -13528,7 +13573,7 @@
           <w:sz w:val="20"/>
         </w:rPr>
       </w:pPr>
-      <w:bookmarkStart w:id="21" w:name="_Toc478413493"/>
+      <w:bookmarkStart w:id="21" w:name="_Toc481237358"/>
       <w:r>
         <w:rPr>
           <w:b w:val="0"/>
@@ -13585,7 +13630,7 @@
       <w:pPr>
         <w:pStyle w:val="berschrift2"/>
       </w:pPr>
-      <w:bookmarkStart w:id="22" w:name="_Toc481095853"/>
+      <w:bookmarkStart w:id="22" w:name="_Toc481237346"/>
       <w:r>
         <w:t>Glossar zur Datenbeschreibung</w:t>
       </w:r>
@@ -13979,7 +14024,7 @@
       <w:pPr>
         <w:pStyle w:val="berschrift1"/>
       </w:pPr>
-      <w:bookmarkStart w:id="23" w:name="_Toc481095854"/>
+      <w:bookmarkStart w:id="23" w:name="_Toc481237347"/>
       <w:r>
         <w:lastRenderedPageBreak/>
         <w:t>GUI-Mockups</w:t>
@@ -14007,7 +14052,7 @@
           <w:noProof/>
         </w:rPr>
       </w:pPr>
-      <w:bookmarkStart w:id="24" w:name="_Toc481095855"/>
+      <w:bookmarkStart w:id="24" w:name="_Toc481237348"/>
       <w:r>
         <w:rPr>
           <w:noProof/>
@@ -14403,7 +14448,7 @@
           <w:sz w:val="20"/>
         </w:rPr>
       </w:pPr>
-      <w:bookmarkStart w:id="25" w:name="_Toc478413494"/>
+      <w:bookmarkStart w:id="25" w:name="_Toc481237359"/>
       <w:r>
         <w:rPr>
           <w:b w:val="0"/>
@@ -14533,7 +14578,7 @@
           <w:sz w:val="20"/>
         </w:rPr>
       </w:pPr>
-      <w:bookmarkStart w:id="26" w:name="_Toc478413495"/>
+      <w:bookmarkStart w:id="26" w:name="_Toc481237360"/>
       <w:r>
         <w:rPr>
           <w:b w:val="0"/>
@@ -14597,7 +14642,7 @@
       <w:pPr>
         <w:pStyle w:val="berschrift2"/>
       </w:pPr>
-      <w:bookmarkStart w:id="27" w:name="_Toc481095856"/>
+      <w:bookmarkStart w:id="27" w:name="_Toc481237349"/>
       <w:r>
         <w:t>Einfache Ergebnisliste</w:t>
       </w:r>
@@ -14759,7 +14804,7 @@
           <w:sz w:val="20"/>
         </w:rPr>
       </w:pPr>
-      <w:bookmarkStart w:id="28" w:name="_Toc478413496"/>
+      <w:bookmarkStart w:id="28" w:name="_Toc481237361"/>
       <w:r>
         <w:rPr>
           <w:b w:val="0"/>
@@ -14816,7 +14861,7 @@
       <w:pPr>
         <w:pStyle w:val="berschrift2"/>
       </w:pPr>
-      <w:bookmarkStart w:id="29" w:name="_Toc481095857"/>
+      <w:bookmarkStart w:id="29" w:name="_Toc481237350"/>
       <w:r>
         <w:t xml:space="preserve">Einfache </w:t>
       </w:r>
@@ -15038,7 +15083,7 @@
           <w:sz w:val="20"/>
         </w:rPr>
       </w:pPr>
-      <w:bookmarkStart w:id="30" w:name="_Toc478413497"/>
+      <w:bookmarkStart w:id="30" w:name="_Toc481237362"/>
       <w:r>
         <w:rPr>
           <w:b w:val="0"/>
@@ -15095,7 +15140,7 @@
       <w:pPr>
         <w:pStyle w:val="berschrift2"/>
       </w:pPr>
-      <w:bookmarkStart w:id="31" w:name="_Toc481095858"/>
+      <w:bookmarkStart w:id="31" w:name="_Toc481237351"/>
       <w:r>
         <w:lastRenderedPageBreak/>
         <w:t>Favoriten</w:t>
@@ -15241,7 +15286,7 @@
           <w:sz w:val="20"/>
         </w:rPr>
       </w:pPr>
-      <w:bookmarkStart w:id="32" w:name="_Toc478413498"/>
+      <w:bookmarkStart w:id="32" w:name="_Toc481237363"/>
       <w:r>
         <w:rPr>
           <w:b w:val="0"/>
@@ -15310,7 +15355,7 @@
       <w:pPr>
         <w:pStyle w:val="berschrift1"/>
       </w:pPr>
-      <w:bookmarkStart w:id="33" w:name="_Toc481095859"/>
+      <w:bookmarkStart w:id="33" w:name="_Toc481237352"/>
       <w:r>
         <w:lastRenderedPageBreak/>
         <w:t>Architekturskizze und Schichtenarchitektur</w:t>
@@ -15384,7 +15429,7 @@
           <w:sz w:val="20"/>
         </w:rPr>
       </w:pPr>
-      <w:bookmarkStart w:id="34" w:name="_Toc478413499"/>
+      <w:bookmarkStart w:id="34" w:name="_Toc481237364"/>
       <w:r>
         <w:rPr>
           <w:b w:val="0"/>
@@ -18457,7 +18502,7 @@
 </file>
 
 <file path=customXml/itemProps1.xml><?xml version="1.0" encoding="utf-8"?>
-<ds:datastoreItem xmlns:ds="http://schemas.openxmlformats.org/officeDocument/2006/customXml" ds:itemID="{534B3B91-3DFB-45FE-AB5B-A93DE65D7601}">
+<ds:datastoreItem xmlns:ds="http://schemas.openxmlformats.org/officeDocument/2006/customXml" ds:itemID="{1B60E7A1-1CDB-4A87-AB86-963533D5878A}">
   <ds:schemaRefs>
     <ds:schemaRef ds:uri="http://schemas.openxmlformats.org/officeDocument/2006/bibliography"/>
   </ds:schemaRefs>

</xml_diff>